<commit_message>
updated normality script, including guidance and cleaning
</commit_message>
<xml_diff>
--- a/output/normality_outliers.docx
+++ b/output/normality_outliers.docx
@@ -15,7 +15,7 @@
         <w:pStyle w:val="Titre2"/>
       </w:pPr>
       <w:r>
-        <w:t xml:space="preserve">Plots for danceability variable</w:t>
+        <w:t xml:space="preserve">Plots for valence variable</w:t>
       </w:r>
     </w:p>
     <w:p>
@@ -113,7 +113,15 @@
         <w:pStyle w:val="Normal"/>
       </w:pPr>
       <w:r>
-        <w:t xml:space="preserve">There are 5 outliers in this variable that were removed.</w:t>
+        <w:t xml:space="preserve">0 outliers were identified in the valence variable.</w:t>
+      </w:r>
+    </w:p>
+    <w:p>
+      <w:pPr>
+        <w:pStyle w:val="Titre2"/>
+      </w:pPr>
+      <w:r>
+        <w:t xml:space="preserve">Scatterplot of valence variable with outliers removed</w:t>
       </w:r>
     </w:p>
     <w:p>
@@ -172,7 +180,7 @@
         <w:pStyle w:val="Titre2"/>
       </w:pPr>
       <w:r>
-        <w:t xml:space="preserve">Plots for energy variable</w:t>
+        <w:t xml:space="preserve">Plots for loudness variable</w:t>
       </w:r>
     </w:p>
     <w:p>
@@ -270,7 +278,15 @@
         <w:pStyle w:val="Normal"/>
       </w:pPr>
       <w:r>
-        <w:t xml:space="preserve">There are 4 outliers in this variable that were removed.</w:t>
+        <w:t xml:space="preserve">18 outliers were identified in the loudness variable.</w:t>
+      </w:r>
+    </w:p>
+    <w:p>
+      <w:pPr>
+        <w:pStyle w:val="Titre2"/>
+      </w:pPr>
+      <w:r>
+        <w:t xml:space="preserve">Scatterplot of loudness variable with outliers removed</w:t>
       </w:r>
     </w:p>
     <w:p>
@@ -329,156 +345,7 @@
         <w:pStyle w:val="Titre2"/>
       </w:pPr>
       <w:r>
-        <w:t xml:space="preserve">Plots for loudness variable</w:t>
-      </w:r>
-    </w:p>
-    <w:p>
-      <w:pPr>
-        <w:pStyle w:val="centered"/>
-      </w:pPr>
-      <w:r>
-        <w:rPr/>
-        <w:drawing>
-          <wp:inline distT="0" distB="0" distL="0" distR="0">
-            <wp:extent cx="5486400" cy="4572000"/>
-            <wp:docPr id="13" name="" descr=""/>
-            <wp:cNvGraphicFramePr>
-              <a:graphicFrameLocks xmlns:a="http://schemas.openxmlformats.org/drawingml/2006/main" noChangeAspect="1"/>
-            </wp:cNvGraphicFramePr>
-            <a:graphic xmlns:a="http://schemas.openxmlformats.org/drawingml/2006/main">
-              <a:graphicData uri="http://schemas.openxmlformats.org/drawingml/2006/picture">
-                <pic:pic xmlns:pic="http://schemas.openxmlformats.org/drawingml/2006/picture">
-                  <pic:nvPicPr>
-                    <pic:cNvPr id="14" name=""/>
-                    <pic:cNvPicPr>
-                      <a:picLocks noChangeAspect="1" noChangeArrowheads="1"/>
-                    </pic:cNvPicPr>
-                  </pic:nvPicPr>
-                  <pic:blipFill>
-                    <a:blip cstate="print" r:embed="rId13"/>
-                    <a:stretch>
-                      <a:fillRect/>
-                    </a:stretch>
-                  </pic:blipFill>
-                  <pic:spPr bwMode="auto">
-                    <a:xfrm>
-                      <a:off x="0" y="0"/>
-                      <a:ext cx="76200" cy="63500"/>
-                    </a:xfrm>
-                    <a:prstGeom prst="rect">
-                      <a:avLst/>
-                    </a:prstGeom>
-                    <a:noFill/>
-                  </pic:spPr>
-                </pic:pic>
-              </a:graphicData>
-            </a:graphic>
-          </wp:inline>
-        </w:drawing>
-      </w:r>
-    </w:p>
-    <w:p>
-      <w:pPr>
-        <w:pStyle w:val="centered"/>
-      </w:pPr>
-      <w:r>
-        <w:rPr/>
-        <w:drawing>
-          <wp:inline distT="0" distB="0" distL="0" distR="0">
-            <wp:extent cx="5486400" cy="4572000"/>
-            <wp:docPr id="15" name="" descr=""/>
-            <wp:cNvGraphicFramePr>
-              <a:graphicFrameLocks xmlns:a="http://schemas.openxmlformats.org/drawingml/2006/main" noChangeAspect="1"/>
-            </wp:cNvGraphicFramePr>
-            <a:graphic xmlns:a="http://schemas.openxmlformats.org/drawingml/2006/main">
-              <a:graphicData uri="http://schemas.openxmlformats.org/drawingml/2006/picture">
-                <pic:pic xmlns:pic="http://schemas.openxmlformats.org/drawingml/2006/picture">
-                  <pic:nvPicPr>
-                    <pic:cNvPr id="16" name=""/>
-                    <pic:cNvPicPr>
-                      <a:picLocks noChangeAspect="1" noChangeArrowheads="1"/>
-                    </pic:cNvPicPr>
-                  </pic:nvPicPr>
-                  <pic:blipFill>
-                    <a:blip cstate="print" r:embed="rId14"/>
-                    <a:stretch>
-                      <a:fillRect/>
-                    </a:stretch>
-                  </pic:blipFill>
-                  <pic:spPr bwMode="auto">
-                    <a:xfrm>
-                      <a:off x="0" y="0"/>
-                      <a:ext cx="76200" cy="63500"/>
-                    </a:xfrm>
-                    <a:prstGeom prst="rect">
-                      <a:avLst/>
-                    </a:prstGeom>
-                    <a:noFill/>
-                  </pic:spPr>
-                </pic:pic>
-              </a:graphicData>
-            </a:graphic>
-          </wp:inline>
-        </w:drawing>
-      </w:r>
-    </w:p>
-    <w:p>
-      <w:pPr>
-        <w:pStyle w:val="Normal"/>
-      </w:pPr>
-      <w:r>
-        <w:t xml:space="preserve">There are 18 outliers in this variable that were removed.</w:t>
-      </w:r>
-    </w:p>
-    <w:p>
-      <w:pPr>
-        <w:pStyle w:val="centered"/>
-      </w:pPr>
-      <w:r>
-        <w:rPr/>
-        <w:drawing>
-          <wp:inline distT="0" distB="0" distL="0" distR="0">
-            <wp:extent cx="5486400" cy="4572000"/>
-            <wp:docPr id="17" name="" descr=""/>
-            <wp:cNvGraphicFramePr>
-              <a:graphicFrameLocks xmlns:a="http://schemas.openxmlformats.org/drawingml/2006/main" noChangeAspect="1"/>
-            </wp:cNvGraphicFramePr>
-            <a:graphic xmlns:a="http://schemas.openxmlformats.org/drawingml/2006/main">
-              <a:graphicData uri="http://schemas.openxmlformats.org/drawingml/2006/picture">
-                <pic:pic xmlns:pic="http://schemas.openxmlformats.org/drawingml/2006/picture">
-                  <pic:nvPicPr>
-                    <pic:cNvPr id="18" name=""/>
-                    <pic:cNvPicPr>
-                      <a:picLocks noChangeAspect="1" noChangeArrowheads="1"/>
-                    </pic:cNvPicPr>
-                  </pic:nvPicPr>
-                  <pic:blipFill>
-                    <a:blip cstate="print" r:embed="rId15"/>
-                    <a:stretch>
-                      <a:fillRect/>
-                    </a:stretch>
-                  </pic:blipFill>
-                  <pic:spPr bwMode="auto">
-                    <a:xfrm>
-                      <a:off x="0" y="0"/>
-                      <a:ext cx="76200" cy="63500"/>
-                    </a:xfrm>
-                    <a:prstGeom prst="rect">
-                      <a:avLst/>
-                    </a:prstGeom>
-                    <a:noFill/>
-                  </pic:spPr>
-                </pic:pic>
-              </a:graphicData>
-            </a:graphic>
-          </wp:inline>
-        </w:drawing>
-      </w:r>
-    </w:p>
-    <w:p>
-      <w:pPr/>
-      <w:r>
-        <w:br w:type="page"/>
+        <w:t xml:space="preserve">Descriptives summary table for all variables</w:t>
       </w:r>
     </w:p>
     <w:tbl xmlns:a="http://schemas.openxmlformats.org/drawingml/2006/main" xmlns:pic="http://schemas.openxmlformats.org/drawingml/2006/picture">
@@ -596,60 +463,7 @@
                 <w:szCs w:val="22"/>
                 <w:color w:val="000000"/>
               </w:rPr>
-              <w:t xml:space="preserve">danceability</w:t>
-            </w:r>
-          </w:p>
-        </w:tc>
-        <w:tc>
-          <w:tcPr>
-            <w:tcBorders>
-              <w:bottom w:val="single" w:sz="12" w:space="0" w:color="666666"/>
-              <w:top w:val="single" w:sz="12" w:space="0" w:color="666666"/>
-              <w:left w:val="none" w:sz="0" w:space="0" w:color="000000"/>
-              <w:right w:val="none" w:sz="0" w:space="0" w:color="000000"/>
-            </w:tcBorders>
-            <w:shd w:val="clear" w:color="auto" w:fill="FFFFFF"/>
-            <w:tcMar>
-              <w:top w:w="0" w:type="dxa"/>
-              <w:bottom w:w="0" w:type="dxa"/>
-              <w:left w:w="0" w:type="dxa"/>
-              <w:right w:w="0" w:type="dxa"/>
-            </w:tcMar>
-            <w:vAlign w:val="center"/>
-          </w:tcPr>
-          <w:p>
-            <w:pPr>
-              <w:pStyle w:val="Normal"/>
-              <w:jc w:val="right"/>
-              <w:pBdr>
-                <w:bottom w:val="none" w:sz="0" w:space="0" w:color="000000"/>
-                <w:top w:val="none" w:sz="0" w:space="0" w:color="000000"/>
-                <w:left w:val="none" w:sz="0" w:space="0" w:color="000000"/>
-                <w:right w:val="none" w:sz="0" w:space="0" w:color="000000"/>
-              </w:pBdr>
-              <w:spacing w:after="100" w:before="100" w:line="240"/>
-              <w:ind w:left="100" w:right="100" w:firstLine="0" w:firstLineChars="0"/>
-              <w:rPr>
-                <w:rFonts w:ascii="Helvetica" w:hAnsi="Helvetica" w:eastAsia="Helvetica" w:cs="Helvetica"/>
-                <w:i w:val="false"/>
-                <w:b w:val="false"/>
-                <w:u w:val="none"/>
-                <w:sz w:val="22"/>
-                <w:szCs w:val="22"/>
-                <w:color w:val="000000"/>
-              </w:rPr>
-            </w:pPr>
-            <w:r>
-              <w:rPr>
-                <w:rFonts w:ascii="Helvetica" w:hAnsi="Helvetica" w:eastAsia="Helvetica" w:cs="Helvetica"/>
-                <w:i w:val="false"/>
-                <w:b w:val="false"/>
-                <w:u w:val="none"/>
-                <w:sz w:val="22"/>
-                <w:szCs w:val="22"/>
-                <w:color w:val="000000"/>
-              </w:rPr>
-              <w:t xml:space="preserve">energy</w:t>
+              <w:t xml:space="preserve">valence</w:t>
             </w:r>
           </w:p>
         </w:tc>
@@ -871,59 +685,6 @@
             </w:r>
           </w:p>
         </w:tc>
-        <w:tc>
-          <w:tcPr>
-            <w:tcBorders>
-              <w:bottom w:val="none" w:sz="0" w:space="0" w:color="000000"/>
-              <w:top w:val="single" w:sz="12" w:space="0" w:color="666666"/>
-              <w:left w:val="none" w:sz="0" w:space="0" w:color="000000"/>
-              <w:right w:val="none" w:sz="0" w:space="0" w:color="000000"/>
-            </w:tcBorders>
-            <w:shd w:val="clear" w:color="auto" w:fill="FFFFFF"/>
-            <w:tcMar>
-              <w:top w:w="0" w:type="dxa"/>
-              <w:bottom w:w="0" w:type="dxa"/>
-              <w:left w:w="0" w:type="dxa"/>
-              <w:right w:w="0" w:type="dxa"/>
-            </w:tcMar>
-            <w:vAlign w:val="center"/>
-          </w:tcPr>
-          <w:p>
-            <w:pPr>
-              <w:pStyle w:val="Normal"/>
-              <w:jc w:val="right"/>
-              <w:pBdr>
-                <w:bottom w:val="none" w:sz="0" w:space="0" w:color="000000"/>
-                <w:top w:val="none" w:sz="0" w:space="0" w:color="000000"/>
-                <w:left w:val="none" w:sz="0" w:space="0" w:color="000000"/>
-                <w:right w:val="none" w:sz="0" w:space="0" w:color="000000"/>
-              </w:pBdr>
-              <w:spacing w:after="100" w:before="100" w:line="240"/>
-              <w:ind w:left="100" w:right="100" w:firstLine="0" w:firstLineChars="0"/>
-              <w:rPr>
-                <w:rFonts w:ascii="Helvetica" w:hAnsi="Helvetica" w:eastAsia="Helvetica" w:cs="Helvetica"/>
-                <w:i w:val="false"/>
-                <w:b w:val="false"/>
-                <w:u w:val="none"/>
-                <w:sz w:val="22"/>
-                <w:szCs w:val="22"/>
-                <w:color w:val="000000"/>
-              </w:rPr>
-            </w:pPr>
-            <w:r>
-              <w:rPr>
-                <w:rFonts w:ascii="Helvetica" w:hAnsi="Helvetica" w:eastAsia="Helvetica" w:cs="Helvetica"/>
-                <w:i w:val="false"/>
-                <w:b w:val="false"/>
-                <w:u w:val="none"/>
-                <w:sz w:val="22"/>
-                <w:szCs w:val="22"/>
-                <w:color w:val="000000"/>
-              </w:rPr>
-              <w:t xml:space="preserve">1,464.00</w:t>
-            </w:r>
-          </w:p>
-        </w:tc>
       </w:tr>
       <w:tr>
         <w:trPr>
@@ -1089,59 +850,6 @@
             </w:r>
           </w:p>
         </w:tc>
-        <w:tc>
-          <w:tcPr>
-            <w:tcBorders>
-              <w:bottom w:val="none" w:sz="0" w:space="0" w:color="000000"/>
-              <w:top w:val="none" w:sz="0" w:space="0" w:color="000000"/>
-              <w:left w:val="none" w:sz="0" w:space="0" w:color="000000"/>
-              <w:right w:val="none" w:sz="0" w:space="0" w:color="000000"/>
-            </w:tcBorders>
-            <w:shd w:val="clear" w:color="auto" w:fill="FFFFFF"/>
-            <w:tcMar>
-              <w:top w:w="0" w:type="dxa"/>
-              <w:bottom w:w="0" w:type="dxa"/>
-              <w:left w:w="0" w:type="dxa"/>
-              <w:right w:w="0" w:type="dxa"/>
-            </w:tcMar>
-            <w:vAlign w:val="center"/>
-          </w:tcPr>
-          <w:p>
-            <w:pPr>
-              <w:pStyle w:val="Normal"/>
-              <w:jc w:val="right"/>
-              <w:pBdr>
-                <w:bottom w:val="none" w:sz="0" w:space="0" w:color="000000"/>
-                <w:top w:val="none" w:sz="0" w:space="0" w:color="000000"/>
-                <w:left w:val="none" w:sz="0" w:space="0" w:color="000000"/>
-                <w:right w:val="none" w:sz="0" w:space="0" w:color="000000"/>
-              </w:pBdr>
-              <w:spacing w:after="100" w:before="100" w:line="240"/>
-              <w:ind w:left="100" w:right="100" w:firstLine="0" w:firstLineChars="0"/>
-              <w:rPr>
-                <w:rFonts w:ascii="Helvetica" w:hAnsi="Helvetica" w:eastAsia="Helvetica" w:cs="Helvetica"/>
-                <w:i w:val="false"/>
-                <w:b w:val="false"/>
-                <w:u w:val="none"/>
-                <w:sz w:val="22"/>
-                <w:szCs w:val="22"/>
-                <w:color w:val="000000"/>
-              </w:rPr>
-            </w:pPr>
-            <w:r>
-              <w:rPr>
-                <w:rFonts w:ascii="Helvetica" w:hAnsi="Helvetica" w:eastAsia="Helvetica" w:cs="Helvetica"/>
-                <w:i w:val="false"/>
-                <w:b w:val="false"/>
-                <w:u w:val="none"/>
-                <w:sz w:val="22"/>
-                <w:szCs w:val="22"/>
-                <w:color w:val="000000"/>
-              </w:rPr>
-              <w:t xml:space="preserve">0.00</w:t>
-            </w:r>
-          </w:p>
-        </w:tc>
       </w:tr>
       <w:tr>
         <w:trPr>
@@ -1307,59 +1015,6 @@
             </w:r>
           </w:p>
         </w:tc>
-        <w:tc>
-          <w:tcPr>
-            <w:tcBorders>
-              <w:bottom w:val="none" w:sz="0" w:space="0" w:color="000000"/>
-              <w:top w:val="none" w:sz="0" w:space="0" w:color="000000"/>
-              <w:left w:val="none" w:sz="0" w:space="0" w:color="000000"/>
-              <w:right w:val="none" w:sz="0" w:space="0" w:color="000000"/>
-            </w:tcBorders>
-            <w:shd w:val="clear" w:color="auto" w:fill="FFFFFF"/>
-            <w:tcMar>
-              <w:top w:w="0" w:type="dxa"/>
-              <w:bottom w:w="0" w:type="dxa"/>
-              <w:left w:w="0" w:type="dxa"/>
-              <w:right w:w="0" w:type="dxa"/>
-            </w:tcMar>
-            <w:vAlign w:val="center"/>
-          </w:tcPr>
-          <w:p>
-            <w:pPr>
-              <w:pStyle w:val="Normal"/>
-              <w:jc w:val="right"/>
-              <w:pBdr>
-                <w:bottom w:val="none" w:sz="0" w:space="0" w:color="000000"/>
-                <w:top w:val="none" w:sz="0" w:space="0" w:color="000000"/>
-                <w:left w:val="none" w:sz="0" w:space="0" w:color="000000"/>
-                <w:right w:val="none" w:sz="0" w:space="0" w:color="000000"/>
-              </w:pBdr>
-              <w:spacing w:after="100" w:before="100" w:line="240"/>
-              <w:ind w:left="100" w:right="100" w:firstLine="0" w:firstLineChars="0"/>
-              <w:rPr>
-                <w:rFonts w:ascii="Helvetica" w:hAnsi="Helvetica" w:eastAsia="Helvetica" w:cs="Helvetica"/>
-                <w:i w:val="false"/>
-                <w:b w:val="false"/>
-                <w:u w:val="none"/>
-                <w:sz w:val="22"/>
-                <w:szCs w:val="22"/>
-                <w:color w:val="000000"/>
-              </w:rPr>
-            </w:pPr>
-            <w:r>
-              <w:rPr>
-                <w:rFonts w:ascii="Helvetica" w:hAnsi="Helvetica" w:eastAsia="Helvetica" w:cs="Helvetica"/>
-                <w:i w:val="false"/>
-                <w:b w:val="false"/>
-                <w:u w:val="none"/>
-                <w:sz w:val="22"/>
-                <w:szCs w:val="22"/>
-                <w:color w:val="000000"/>
-              </w:rPr>
-              <w:t xml:space="preserve">0.00</w:t>
-            </w:r>
-          </w:p>
-        </w:tc>
       </w:tr>
       <w:tr>
         <w:trPr>
@@ -1468,60 +1123,7 @@
                 <w:szCs w:val="22"/>
                 <w:color w:val="000000"/>
               </w:rPr>
-              <w:t xml:space="preserve">0.15</w:t>
-            </w:r>
-          </w:p>
-        </w:tc>
-        <w:tc>
-          <w:tcPr>
-            <w:tcBorders>
-              <w:bottom w:val="none" w:sz="0" w:space="0" w:color="000000"/>
-              <w:top w:val="none" w:sz="0" w:space="0" w:color="000000"/>
-              <w:left w:val="none" w:sz="0" w:space="0" w:color="000000"/>
-              <w:right w:val="none" w:sz="0" w:space="0" w:color="000000"/>
-            </w:tcBorders>
-            <w:shd w:val="clear" w:color="auto" w:fill="FFFFFF"/>
-            <w:tcMar>
-              <w:top w:w="0" w:type="dxa"/>
-              <w:bottom w:w="0" w:type="dxa"/>
-              <w:left w:w="0" w:type="dxa"/>
-              <w:right w:w="0" w:type="dxa"/>
-            </w:tcMar>
-            <w:vAlign w:val="center"/>
-          </w:tcPr>
-          <w:p>
-            <w:pPr>
-              <w:pStyle w:val="Normal"/>
-              <w:jc w:val="right"/>
-              <w:pBdr>
-                <w:bottom w:val="none" w:sz="0" w:space="0" w:color="000000"/>
-                <w:top w:val="none" w:sz="0" w:space="0" w:color="000000"/>
-                <w:left w:val="none" w:sz="0" w:space="0" w:color="000000"/>
-                <w:right w:val="none" w:sz="0" w:space="0" w:color="000000"/>
-              </w:pBdr>
-              <w:spacing w:after="100" w:before="100" w:line="240"/>
-              <w:ind w:left="100" w:right="100" w:firstLine="0" w:firstLineChars="0"/>
-              <w:rPr>
-                <w:rFonts w:ascii="Helvetica" w:hAnsi="Helvetica" w:eastAsia="Helvetica" w:cs="Helvetica"/>
-                <w:i w:val="false"/>
-                <w:b w:val="false"/>
-                <w:u w:val="none"/>
-                <w:sz w:val="22"/>
-                <w:szCs w:val="22"/>
-                <w:color w:val="000000"/>
-              </w:rPr>
-            </w:pPr>
-            <w:r>
-              <w:rPr>
-                <w:rFonts w:ascii="Helvetica" w:hAnsi="Helvetica" w:eastAsia="Helvetica" w:cs="Helvetica"/>
-                <w:i w:val="false"/>
-                <w:b w:val="false"/>
-                <w:u w:val="none"/>
-                <w:sz w:val="22"/>
-                <w:szCs w:val="22"/>
-                <w:color w:val="000000"/>
-              </w:rPr>
-              <w:t xml:space="preserve">0.01</w:t>
+              <w:t xml:space="preserve">0.03</w:t>
             </w:r>
           </w:p>
         </w:tc>
@@ -1686,60 +1288,7 @@
                 <w:szCs w:val="22"/>
                 <w:color w:val="000000"/>
               </w:rPr>
-              <w:t xml:space="preserve">0.96</w:t>
-            </w:r>
-          </w:p>
-        </w:tc>
-        <w:tc>
-          <w:tcPr>
-            <w:tcBorders>
-              <w:bottom w:val="none" w:sz="0" w:space="0" w:color="000000"/>
-              <w:top w:val="none" w:sz="0" w:space="0" w:color="000000"/>
-              <w:left w:val="none" w:sz="0" w:space="0" w:color="000000"/>
-              <w:right w:val="none" w:sz="0" w:space="0" w:color="000000"/>
-            </w:tcBorders>
-            <w:shd w:val="clear" w:color="auto" w:fill="FFFFFF"/>
-            <w:tcMar>
-              <w:top w:w="0" w:type="dxa"/>
-              <w:bottom w:w="0" w:type="dxa"/>
-              <w:left w:w="0" w:type="dxa"/>
-              <w:right w:w="0" w:type="dxa"/>
-            </w:tcMar>
-            <w:vAlign w:val="center"/>
-          </w:tcPr>
-          <w:p>
-            <w:pPr>
-              <w:pStyle w:val="Normal"/>
-              <w:jc w:val="right"/>
-              <w:pBdr>
-                <w:bottom w:val="none" w:sz="0" w:space="0" w:color="000000"/>
-                <w:top w:val="none" w:sz="0" w:space="0" w:color="000000"/>
-                <w:left w:val="none" w:sz="0" w:space="0" w:color="000000"/>
-                <w:right w:val="none" w:sz="0" w:space="0" w:color="000000"/>
-              </w:pBdr>
-              <w:spacing w:after="100" w:before="100" w:line="240"/>
-              <w:ind w:left="100" w:right="100" w:firstLine="0" w:firstLineChars="0"/>
-              <w:rPr>
-                <w:rFonts w:ascii="Helvetica" w:hAnsi="Helvetica" w:eastAsia="Helvetica" w:cs="Helvetica"/>
-                <w:i w:val="false"/>
-                <w:b w:val="false"/>
-                <w:u w:val="none"/>
-                <w:sz w:val="22"/>
-                <w:szCs w:val="22"/>
-                <w:color w:val="000000"/>
-              </w:rPr>
-            </w:pPr>
-            <w:r>
-              <w:rPr>
-                <w:rFonts w:ascii="Helvetica" w:hAnsi="Helvetica" w:eastAsia="Helvetica" w:cs="Helvetica"/>
-                <w:i w:val="false"/>
-                <w:b w:val="false"/>
-                <w:u w:val="none"/>
-                <w:sz w:val="22"/>
-                <w:szCs w:val="22"/>
-                <w:color w:val="000000"/>
-              </w:rPr>
-              <w:t xml:space="preserve">0.99</w:t>
+              <w:t xml:space="preserve">0.97</w:t>
             </w:r>
           </w:p>
         </w:tc>
@@ -1904,60 +1453,7 @@
                 <w:szCs w:val="22"/>
                 <w:color w:val="000000"/>
               </w:rPr>
-              <w:t xml:space="preserve">0.81</w:t>
-            </w:r>
-          </w:p>
-        </w:tc>
-        <w:tc>
-          <w:tcPr>
-            <w:tcBorders>
-              <w:bottom w:val="none" w:sz="0" w:space="0" w:color="000000"/>
-              <w:top w:val="none" w:sz="0" w:space="0" w:color="000000"/>
-              <w:left w:val="none" w:sz="0" w:space="0" w:color="000000"/>
-              <w:right w:val="none" w:sz="0" w:space="0" w:color="000000"/>
-            </w:tcBorders>
-            <w:shd w:val="clear" w:color="auto" w:fill="FFFFFF"/>
-            <w:tcMar>
-              <w:top w:w="0" w:type="dxa"/>
-              <w:bottom w:w="0" w:type="dxa"/>
-              <w:left w:w="0" w:type="dxa"/>
-              <w:right w:w="0" w:type="dxa"/>
-            </w:tcMar>
-            <w:vAlign w:val="center"/>
-          </w:tcPr>
-          <w:p>
-            <w:pPr>
-              <w:pStyle w:val="Normal"/>
-              <w:jc w:val="right"/>
-              <w:pBdr>
-                <w:bottom w:val="none" w:sz="0" w:space="0" w:color="000000"/>
-                <w:top w:val="none" w:sz="0" w:space="0" w:color="000000"/>
-                <w:left w:val="none" w:sz="0" w:space="0" w:color="000000"/>
-                <w:right w:val="none" w:sz="0" w:space="0" w:color="000000"/>
-              </w:pBdr>
-              <w:spacing w:after="100" w:before="100" w:line="240"/>
-              <w:ind w:left="100" w:right="100" w:firstLine="0" w:firstLineChars="0"/>
-              <w:rPr>
-                <w:rFonts w:ascii="Helvetica" w:hAnsi="Helvetica" w:eastAsia="Helvetica" w:cs="Helvetica"/>
-                <w:i w:val="false"/>
-                <w:b w:val="false"/>
-                <w:u w:val="none"/>
-                <w:sz w:val="22"/>
-                <w:szCs w:val="22"/>
-                <w:color w:val="000000"/>
-              </w:rPr>
-            </w:pPr>
-            <w:r>
-              <w:rPr>
-                <w:rFonts w:ascii="Helvetica" w:hAnsi="Helvetica" w:eastAsia="Helvetica" w:cs="Helvetica"/>
-                <w:i w:val="false"/>
-                <w:b w:val="false"/>
-                <w:u w:val="none"/>
-                <w:sz w:val="22"/>
-                <w:szCs w:val="22"/>
-                <w:color w:val="000000"/>
-              </w:rPr>
-              <w:t xml:space="preserve">0.98</w:t>
+              <w:t xml:space="preserve">0.94</w:t>
             </w:r>
           </w:p>
         </w:tc>
@@ -2122,60 +1618,7 @@
                 <w:szCs w:val="22"/>
                 <w:color w:val="000000"/>
               </w:rPr>
-              <w:t xml:space="preserve">975.50</w:t>
-            </w:r>
-          </w:p>
-        </w:tc>
-        <w:tc>
-          <w:tcPr>
-            <w:tcBorders>
-              <w:bottom w:val="none" w:sz="0" w:space="0" w:color="000000"/>
-              <w:top w:val="none" w:sz="0" w:space="0" w:color="000000"/>
-              <w:left w:val="none" w:sz="0" w:space="0" w:color="000000"/>
-              <w:right w:val="none" w:sz="0" w:space="0" w:color="000000"/>
-            </w:tcBorders>
-            <w:shd w:val="clear" w:color="auto" w:fill="FFFFFF"/>
-            <w:tcMar>
-              <w:top w:w="0" w:type="dxa"/>
-              <w:bottom w:w="0" w:type="dxa"/>
-              <w:left w:w="0" w:type="dxa"/>
-              <w:right w:w="0" w:type="dxa"/>
-            </w:tcMar>
-            <w:vAlign w:val="center"/>
-          </w:tcPr>
-          <w:p>
-            <w:pPr>
-              <w:pStyle w:val="Normal"/>
-              <w:jc w:val="right"/>
-              <w:pBdr>
-                <w:bottom w:val="none" w:sz="0" w:space="0" w:color="000000"/>
-                <w:top w:val="none" w:sz="0" w:space="0" w:color="000000"/>
-                <w:left w:val="none" w:sz="0" w:space="0" w:color="000000"/>
-                <w:right w:val="none" w:sz="0" w:space="0" w:color="000000"/>
-              </w:pBdr>
-              <w:spacing w:after="100" w:before="100" w:line="240"/>
-              <w:ind w:left="100" w:right="100" w:firstLine="0" w:firstLineChars="0"/>
-              <w:rPr>
-                <w:rFonts w:ascii="Helvetica" w:hAnsi="Helvetica" w:eastAsia="Helvetica" w:cs="Helvetica"/>
-                <w:i w:val="false"/>
-                <w:b w:val="false"/>
-                <w:u w:val="none"/>
-                <w:sz w:val="22"/>
-                <w:szCs w:val="22"/>
-                <w:color w:val="000000"/>
-              </w:rPr>
-            </w:pPr>
-            <w:r>
-              <w:rPr>
-                <w:rFonts w:ascii="Helvetica" w:hAnsi="Helvetica" w:eastAsia="Helvetica" w:cs="Helvetica"/>
-                <w:i w:val="false"/>
-                <w:b w:val="false"/>
-                <w:u w:val="none"/>
-                <w:sz w:val="22"/>
-                <w:szCs w:val="22"/>
-                <w:color w:val="000000"/>
-              </w:rPr>
-              <w:t xml:space="preserve">937.14</w:t>
+              <w:t xml:space="preserve">859.70</w:t>
             </w:r>
           </w:p>
         </w:tc>
@@ -2340,60 +1783,7 @@
                 <w:szCs w:val="22"/>
                 <w:color w:val="000000"/>
               </w:rPr>
-              <w:t xml:space="preserve">0.68</w:t>
-            </w:r>
-          </w:p>
-        </w:tc>
-        <w:tc>
-          <w:tcPr>
-            <w:tcBorders>
-              <w:bottom w:val="none" w:sz="0" w:space="0" w:color="000000"/>
-              <w:top w:val="none" w:sz="0" w:space="0" w:color="000000"/>
-              <w:left w:val="none" w:sz="0" w:space="0" w:color="000000"/>
-              <w:right w:val="none" w:sz="0" w:space="0" w:color="000000"/>
-            </w:tcBorders>
-            <w:shd w:val="clear" w:color="auto" w:fill="FFFFFF"/>
-            <w:tcMar>
-              <w:top w:w="0" w:type="dxa"/>
-              <w:bottom w:w="0" w:type="dxa"/>
-              <w:left w:w="0" w:type="dxa"/>
-              <w:right w:w="0" w:type="dxa"/>
-            </w:tcMar>
-            <w:vAlign w:val="center"/>
-          </w:tcPr>
-          <w:p>
-            <w:pPr>
-              <w:pStyle w:val="Normal"/>
-              <w:jc w:val="right"/>
-              <w:pBdr>
-                <w:bottom w:val="none" w:sz="0" w:space="0" w:color="000000"/>
-                <w:top w:val="none" w:sz="0" w:space="0" w:color="000000"/>
-                <w:left w:val="none" w:sz="0" w:space="0" w:color="000000"/>
-                <w:right w:val="none" w:sz="0" w:space="0" w:color="000000"/>
-              </w:pBdr>
-              <w:spacing w:after="100" w:before="100" w:line="240"/>
-              <w:ind w:left="100" w:right="100" w:firstLine="0" w:firstLineChars="0"/>
-              <w:rPr>
-                <w:rFonts w:ascii="Helvetica" w:hAnsi="Helvetica" w:eastAsia="Helvetica" w:cs="Helvetica"/>
-                <w:i w:val="false"/>
-                <w:b w:val="false"/>
-                <w:u w:val="none"/>
-                <w:sz w:val="22"/>
-                <w:szCs w:val="22"/>
-                <w:color w:val="000000"/>
-              </w:rPr>
-            </w:pPr>
-            <w:r>
-              <w:rPr>
-                <w:rFonts w:ascii="Helvetica" w:hAnsi="Helvetica" w:eastAsia="Helvetica" w:cs="Helvetica"/>
-                <w:i w:val="false"/>
-                <w:b w:val="false"/>
-                <w:u w:val="none"/>
-                <w:sz w:val="22"/>
-                <w:szCs w:val="22"/>
-                <w:color w:val="000000"/>
-              </w:rPr>
-              <w:t xml:space="preserve">0.66</w:t>
+              <w:t xml:space="preserve">0.61</w:t>
             </w:r>
           </w:p>
         </w:tc>
@@ -2558,60 +1948,7 @@
                 <w:szCs w:val="22"/>
                 <w:color w:val="000000"/>
               </w:rPr>
-              <w:t xml:space="preserve">0.67</w:t>
-            </w:r>
-          </w:p>
-        </w:tc>
-        <w:tc>
-          <w:tcPr>
-            <w:tcBorders>
-              <w:bottom w:val="none" w:sz="0" w:space="0" w:color="000000"/>
-              <w:top w:val="none" w:sz="0" w:space="0" w:color="000000"/>
-              <w:left w:val="none" w:sz="0" w:space="0" w:color="000000"/>
-              <w:right w:val="none" w:sz="0" w:space="0" w:color="000000"/>
-            </w:tcBorders>
-            <w:shd w:val="clear" w:color="auto" w:fill="FFFFFF"/>
-            <w:tcMar>
-              <w:top w:w="0" w:type="dxa"/>
-              <w:bottom w:w="0" w:type="dxa"/>
-              <w:left w:w="0" w:type="dxa"/>
-              <w:right w:w="0" w:type="dxa"/>
-            </w:tcMar>
-            <w:vAlign w:val="center"/>
-          </w:tcPr>
-          <w:p>
-            <w:pPr>
-              <w:pStyle w:val="Normal"/>
-              <w:jc w:val="right"/>
-              <w:pBdr>
-                <w:bottom w:val="none" w:sz="0" w:space="0" w:color="000000"/>
-                <w:top w:val="none" w:sz="0" w:space="0" w:color="000000"/>
-                <w:left w:val="none" w:sz="0" w:space="0" w:color="000000"/>
-                <w:right w:val="none" w:sz="0" w:space="0" w:color="000000"/>
-              </w:pBdr>
-              <w:spacing w:after="100" w:before="100" w:line="240"/>
-              <w:ind w:left="100" w:right="100" w:firstLine="0" w:firstLineChars="0"/>
-              <w:rPr>
-                <w:rFonts w:ascii="Helvetica" w:hAnsi="Helvetica" w:eastAsia="Helvetica" w:cs="Helvetica"/>
-                <w:i w:val="false"/>
-                <w:b w:val="false"/>
-                <w:u w:val="none"/>
-                <w:sz w:val="22"/>
-                <w:szCs w:val="22"/>
-                <w:color w:val="000000"/>
-              </w:rPr>
-            </w:pPr>
-            <w:r>
-              <w:rPr>
-                <w:rFonts w:ascii="Helvetica" w:hAnsi="Helvetica" w:eastAsia="Helvetica" w:cs="Helvetica"/>
-                <w:i w:val="false"/>
-                <w:b w:val="false"/>
-                <w:u w:val="none"/>
-                <w:sz w:val="22"/>
-                <w:szCs w:val="22"/>
-                <w:color w:val="000000"/>
-              </w:rPr>
-              <w:t xml:space="preserve">0.64</w:t>
+              <w:t xml:space="preserve">0.59</w:t>
             </w:r>
           </w:p>
         </w:tc>
@@ -2776,60 +2113,7 @@
                 <w:szCs w:val="22"/>
                 <w:color w:val="000000"/>
               </w:rPr>
-              <w:t xml:space="preserve">0.00</w:t>
-            </w:r>
-          </w:p>
-        </w:tc>
-        <w:tc>
-          <w:tcPr>
-            <w:tcBorders>
-              <w:bottom w:val="none" w:sz="0" w:space="0" w:color="000000"/>
-              <w:top w:val="none" w:sz="0" w:space="0" w:color="000000"/>
-              <w:left w:val="none" w:sz="0" w:space="0" w:color="000000"/>
-              <w:right w:val="none" w:sz="0" w:space="0" w:color="000000"/>
-            </w:tcBorders>
-            <w:shd w:val="clear" w:color="auto" w:fill="FFFFFF"/>
-            <w:tcMar>
-              <w:top w:w="0" w:type="dxa"/>
-              <w:bottom w:w="0" w:type="dxa"/>
-              <w:left w:w="0" w:type="dxa"/>
-              <w:right w:w="0" w:type="dxa"/>
-            </w:tcMar>
-            <w:vAlign w:val="center"/>
-          </w:tcPr>
-          <w:p>
-            <w:pPr>
-              <w:pStyle w:val="Normal"/>
-              <w:jc w:val="right"/>
-              <w:pBdr>
-                <w:bottom w:val="none" w:sz="0" w:space="0" w:color="000000"/>
-                <w:top w:val="none" w:sz="0" w:space="0" w:color="000000"/>
-                <w:left w:val="none" w:sz="0" w:space="0" w:color="000000"/>
-                <w:right w:val="none" w:sz="0" w:space="0" w:color="000000"/>
-              </w:pBdr>
-              <w:spacing w:after="100" w:before="100" w:line="240"/>
-              <w:ind w:left="100" w:right="100" w:firstLine="0" w:firstLineChars="0"/>
-              <w:rPr>
-                <w:rFonts w:ascii="Helvetica" w:hAnsi="Helvetica" w:eastAsia="Helvetica" w:cs="Helvetica"/>
-                <w:i w:val="false"/>
-                <w:b w:val="false"/>
-                <w:u w:val="none"/>
-                <w:sz w:val="22"/>
-                <w:szCs w:val="22"/>
-                <w:color w:val="000000"/>
-              </w:rPr>
-            </w:pPr>
-            <w:r>
-              <w:rPr>
-                <w:rFonts w:ascii="Helvetica" w:hAnsi="Helvetica" w:eastAsia="Helvetica" w:cs="Helvetica"/>
-                <w:i w:val="false"/>
-                <w:b w:val="false"/>
-                <w:u w:val="none"/>
-                <w:sz w:val="22"/>
-                <w:szCs w:val="22"/>
-                <w:color w:val="000000"/>
-              </w:rPr>
-              <w:t xml:space="preserve">0.00</w:t>
+              <w:t xml:space="preserve">0.01</w:t>
             </w:r>
           </w:p>
         </w:tc>
@@ -3047,59 +2331,6 @@
                 <w:szCs w:val="22"/>
                 <w:color w:val="000000"/>
               </w:rPr>
-              <w:t xml:space="preserve">0.01</w:t>
-            </w:r>
-          </w:p>
-        </w:tc>
-        <w:tc>
-          <w:tcPr>
-            <w:tcBorders>
-              <w:bottom w:val="none" w:sz="0" w:space="0" w:color="000000"/>
-              <w:top w:val="none" w:sz="0" w:space="0" w:color="000000"/>
-              <w:left w:val="none" w:sz="0" w:space="0" w:color="000000"/>
-              <w:right w:val="none" w:sz="0" w:space="0" w:color="000000"/>
-            </w:tcBorders>
-            <w:shd w:val="clear" w:color="auto" w:fill="FFFFFF"/>
-            <w:tcMar>
-              <w:top w:w="0" w:type="dxa"/>
-              <w:bottom w:w="0" w:type="dxa"/>
-              <w:left w:w="0" w:type="dxa"/>
-              <w:right w:w="0" w:type="dxa"/>
-            </w:tcMar>
-            <w:vAlign w:val="center"/>
-          </w:tcPr>
-          <w:p>
-            <w:pPr>
-              <w:pStyle w:val="Normal"/>
-              <w:jc w:val="right"/>
-              <w:pBdr>
-                <w:bottom w:val="none" w:sz="0" w:space="0" w:color="000000"/>
-                <w:top w:val="none" w:sz="0" w:space="0" w:color="000000"/>
-                <w:left w:val="none" w:sz="0" w:space="0" w:color="000000"/>
-                <w:right w:val="none" w:sz="0" w:space="0" w:color="000000"/>
-              </w:pBdr>
-              <w:spacing w:after="100" w:before="100" w:line="240"/>
-              <w:ind w:left="100" w:right="100" w:firstLine="0" w:firstLineChars="0"/>
-              <w:rPr>
-                <w:rFonts w:ascii="Helvetica" w:hAnsi="Helvetica" w:eastAsia="Helvetica" w:cs="Helvetica"/>
-                <w:i w:val="false"/>
-                <w:b w:val="false"/>
-                <w:u w:val="none"/>
-                <w:sz w:val="22"/>
-                <w:szCs w:val="22"/>
-                <w:color w:val="000000"/>
-              </w:rPr>
-            </w:pPr>
-            <w:r>
-              <w:rPr>
-                <w:rFonts w:ascii="Helvetica" w:hAnsi="Helvetica" w:eastAsia="Helvetica" w:cs="Helvetica"/>
-                <w:i w:val="false"/>
-                <w:b w:val="false"/>
-                <w:u w:val="none"/>
-                <w:sz w:val="22"/>
-                <w:szCs w:val="22"/>
-                <w:color w:val="000000"/>
-              </w:rPr>
               <w:t xml:space="preserve">0.17</w:t>
             </w:r>
           </w:p>
@@ -3212,60 +2443,7 @@
                 <w:szCs w:val="22"/>
                 <w:color w:val="000000"/>
               </w:rPr>
-              <w:t xml:space="preserve">0.02</w:t>
-            </w:r>
-          </w:p>
-        </w:tc>
-        <w:tc>
-          <w:tcPr>
-            <w:tcBorders>
-              <w:bottom w:val="none" w:sz="0" w:space="0" w:color="000000"/>
-              <w:top w:val="none" w:sz="0" w:space="0" w:color="000000"/>
-              <w:left w:val="none" w:sz="0" w:space="0" w:color="000000"/>
-              <w:right w:val="none" w:sz="0" w:space="0" w:color="000000"/>
-            </w:tcBorders>
-            <w:shd w:val="clear" w:color="auto" w:fill="FFFFFF"/>
-            <w:tcMar>
-              <w:top w:w="0" w:type="dxa"/>
-              <w:bottom w:w="0" w:type="dxa"/>
-              <w:left w:w="0" w:type="dxa"/>
-              <w:right w:w="0" w:type="dxa"/>
-            </w:tcMar>
-            <w:vAlign w:val="center"/>
-          </w:tcPr>
-          <w:p>
-            <w:pPr>
-              <w:pStyle w:val="Normal"/>
-              <w:jc w:val="right"/>
-              <w:pBdr>
-                <w:bottom w:val="none" w:sz="0" w:space="0" w:color="000000"/>
-                <w:top w:val="none" w:sz="0" w:space="0" w:color="000000"/>
-                <w:left w:val="none" w:sz="0" w:space="0" w:color="000000"/>
-                <w:right w:val="none" w:sz="0" w:space="0" w:color="000000"/>
-              </w:pBdr>
-              <w:spacing w:after="100" w:before="100" w:line="240"/>
-              <w:ind w:left="100" w:right="100" w:firstLine="0" w:firstLineChars="0"/>
-              <w:rPr>
-                <w:rFonts w:ascii="Helvetica" w:hAnsi="Helvetica" w:eastAsia="Helvetica" w:cs="Helvetica"/>
-                <w:i w:val="false"/>
-                <w:b w:val="false"/>
-                <w:u w:val="none"/>
-                <w:sz w:val="22"/>
-                <w:szCs w:val="22"/>
-                <w:color w:val="000000"/>
-              </w:rPr>
-            </w:pPr>
-            <w:r>
-              <w:rPr>
-                <w:rFonts w:ascii="Helvetica" w:hAnsi="Helvetica" w:eastAsia="Helvetica" w:cs="Helvetica"/>
-                <w:i w:val="false"/>
-                <w:b w:val="false"/>
-                <w:u w:val="none"/>
-                <w:sz w:val="22"/>
-                <w:szCs w:val="22"/>
-                <w:color w:val="000000"/>
-              </w:rPr>
-              <w:t xml:space="preserve">0.03</w:t>
+              <w:t xml:space="preserve">0.06</w:t>
             </w:r>
           </w:p>
         </w:tc>
@@ -3430,60 +2608,7 @@
                 <w:szCs w:val="22"/>
                 <w:color w:val="000000"/>
               </w:rPr>
-              <w:t xml:space="preserve">0.15</w:t>
-            </w:r>
-          </w:p>
-        </w:tc>
-        <w:tc>
-          <w:tcPr>
-            <w:tcBorders>
-              <w:bottom w:val="none" w:sz="0" w:space="0" w:color="000000"/>
-              <w:top w:val="none" w:sz="0" w:space="0" w:color="000000"/>
-              <w:left w:val="none" w:sz="0" w:space="0" w:color="000000"/>
-              <w:right w:val="none" w:sz="0" w:space="0" w:color="000000"/>
-            </w:tcBorders>
-            <w:shd w:val="clear" w:color="auto" w:fill="FFFFFF"/>
-            <w:tcMar>
-              <w:top w:w="0" w:type="dxa"/>
-              <w:bottom w:w="0" w:type="dxa"/>
-              <w:left w:w="0" w:type="dxa"/>
-              <w:right w:w="0" w:type="dxa"/>
-            </w:tcMar>
-            <w:vAlign w:val="center"/>
-          </w:tcPr>
-          <w:p>
-            <w:pPr>
-              <w:pStyle w:val="Normal"/>
-              <w:jc w:val="right"/>
-              <w:pBdr>
-                <w:bottom w:val="none" w:sz="0" w:space="0" w:color="000000"/>
-                <w:top w:val="none" w:sz="0" w:space="0" w:color="000000"/>
-                <w:left w:val="none" w:sz="0" w:space="0" w:color="000000"/>
-                <w:right w:val="none" w:sz="0" w:space="0" w:color="000000"/>
-              </w:pBdr>
-              <w:spacing w:after="100" w:before="100" w:line="240"/>
-              <w:ind w:left="100" w:right="100" w:firstLine="0" w:firstLineChars="0"/>
-              <w:rPr>
-                <w:rFonts w:ascii="Helvetica" w:hAnsi="Helvetica" w:eastAsia="Helvetica" w:cs="Helvetica"/>
-                <w:i w:val="false"/>
-                <w:b w:val="false"/>
-                <w:u w:val="none"/>
-                <w:sz w:val="22"/>
-                <w:szCs w:val="22"/>
-                <w:color w:val="000000"/>
-              </w:rPr>
-            </w:pPr>
-            <w:r>
-              <w:rPr>
-                <w:rFonts w:ascii="Helvetica" w:hAnsi="Helvetica" w:eastAsia="Helvetica" w:cs="Helvetica"/>
-                <w:i w:val="false"/>
-                <w:b w:val="false"/>
-                <w:u w:val="none"/>
-                <w:sz w:val="22"/>
-                <w:szCs w:val="22"/>
-                <w:color w:val="000000"/>
-              </w:rPr>
-              <w:t xml:space="preserve">0.18</w:t>
+              <w:t xml:space="preserve">0.24</w:t>
             </w:r>
           </w:p>
         </w:tc>
@@ -3648,60 +2773,7 @@
                 <w:szCs w:val="22"/>
                 <w:color w:val="000000"/>
               </w:rPr>
-              <w:t xml:space="preserve">0.22</w:t>
-            </w:r>
-          </w:p>
-        </w:tc>
-        <w:tc>
-          <w:tcPr>
-            <w:tcBorders>
-              <w:bottom w:val="none" w:sz="0" w:space="0" w:color="000000"/>
-              <w:top w:val="none" w:sz="0" w:space="0" w:color="000000"/>
-              <w:left w:val="none" w:sz="0" w:space="0" w:color="000000"/>
-              <w:right w:val="none" w:sz="0" w:space="0" w:color="000000"/>
-            </w:tcBorders>
-            <w:shd w:val="clear" w:color="auto" w:fill="FFFFFF"/>
-            <w:tcMar>
-              <w:top w:w="0" w:type="dxa"/>
-              <w:bottom w:w="0" w:type="dxa"/>
-              <w:left w:w="0" w:type="dxa"/>
-              <w:right w:w="0" w:type="dxa"/>
-            </w:tcMar>
-            <w:vAlign w:val="center"/>
-          </w:tcPr>
-          <w:p>
-            <w:pPr>
-              <w:pStyle w:val="Normal"/>
-              <w:jc w:val="right"/>
-              <w:pBdr>
-                <w:bottom w:val="none" w:sz="0" w:space="0" w:color="000000"/>
-                <w:top w:val="none" w:sz="0" w:space="0" w:color="000000"/>
-                <w:left w:val="none" w:sz="0" w:space="0" w:color="000000"/>
-                <w:right w:val="none" w:sz="0" w:space="0" w:color="000000"/>
-              </w:pBdr>
-              <w:spacing w:after="100" w:before="100" w:line="240"/>
-              <w:ind w:left="100" w:right="100" w:firstLine="0" w:firstLineChars="0"/>
-              <w:rPr>
-                <w:rFonts w:ascii="Helvetica" w:hAnsi="Helvetica" w:eastAsia="Helvetica" w:cs="Helvetica"/>
-                <w:i w:val="false"/>
-                <w:b w:val="false"/>
-                <w:u w:val="none"/>
-                <w:sz w:val="22"/>
-                <w:szCs w:val="22"/>
-                <w:color w:val="000000"/>
-              </w:rPr>
-            </w:pPr>
-            <w:r>
-              <w:rPr>
-                <w:rFonts w:ascii="Helvetica" w:hAnsi="Helvetica" w:eastAsia="Helvetica" w:cs="Helvetica"/>
-                <w:i w:val="false"/>
-                <w:b w:val="false"/>
-                <w:u w:val="none"/>
-                <w:sz w:val="22"/>
-                <w:szCs w:val="22"/>
-                <w:color w:val="000000"/>
-              </w:rPr>
-              <w:t xml:space="preserve">0.28</w:t>
+              <w:t xml:space="preserve">0.42</w:t>
             </w:r>
           </w:p>
         </w:tc>
@@ -3866,60 +2938,7 @@
                 <w:szCs w:val="22"/>
                 <w:color w:val="000000"/>
               </w:rPr>
-              <w:t xml:space="preserve">-0.57</w:t>
-            </w:r>
-          </w:p>
-        </w:tc>
-        <w:tc>
-          <w:tcPr>
-            <w:tcBorders>
-              <w:bottom w:val="none" w:sz="0" w:space="0" w:color="000000"/>
-              <w:top w:val="none" w:sz="0" w:space="0" w:color="000000"/>
-              <w:left w:val="none" w:sz="0" w:space="0" w:color="000000"/>
-              <w:right w:val="none" w:sz="0" w:space="0" w:color="000000"/>
-            </w:tcBorders>
-            <w:shd w:val="clear" w:color="auto" w:fill="FFFFFF"/>
-            <w:tcMar>
-              <w:top w:w="0" w:type="dxa"/>
-              <w:bottom w:w="0" w:type="dxa"/>
-              <w:left w:w="0" w:type="dxa"/>
-              <w:right w:w="0" w:type="dxa"/>
-            </w:tcMar>
-            <w:vAlign w:val="center"/>
-          </w:tcPr>
-          <w:p>
-            <w:pPr>
-              <w:pStyle w:val="Normal"/>
-              <w:jc w:val="right"/>
-              <w:pBdr>
-                <w:bottom w:val="none" w:sz="0" w:space="0" w:color="000000"/>
-                <w:top w:val="none" w:sz="0" w:space="0" w:color="000000"/>
-                <w:left w:val="none" w:sz="0" w:space="0" w:color="000000"/>
-                <w:right w:val="none" w:sz="0" w:space="0" w:color="000000"/>
-              </w:pBdr>
-              <w:spacing w:after="100" w:before="100" w:line="240"/>
-              <w:ind w:left="100" w:right="100" w:firstLine="0" w:firstLineChars="0"/>
-              <w:rPr>
-                <w:rFonts w:ascii="Helvetica" w:hAnsi="Helvetica" w:eastAsia="Helvetica" w:cs="Helvetica"/>
-                <w:i w:val="false"/>
-                <w:b w:val="false"/>
-                <w:u w:val="none"/>
-                <w:sz w:val="22"/>
-                <w:szCs w:val="22"/>
-                <w:color w:val="000000"/>
-              </w:rPr>
-            </w:pPr>
-            <w:r>
-              <w:rPr>
-                <w:rFonts w:ascii="Helvetica" w:hAnsi="Helvetica" w:eastAsia="Helvetica" w:cs="Helvetica"/>
-                <w:i w:val="false"/>
-                <w:b w:val="false"/>
-                <w:u w:val="none"/>
-                <w:sz w:val="22"/>
-                <w:szCs w:val="22"/>
-                <w:color w:val="000000"/>
-              </w:rPr>
-              <w:t xml:space="preserve">-0.50</w:t>
+              <w:t xml:space="preserve">-0.27</w:t>
             </w:r>
           </w:p>
         </w:tc>
@@ -4084,60 +3103,7 @@
                 <w:szCs w:val="22"/>
                 <w:color w:val="000000"/>
               </w:rPr>
-              <w:t xml:space="preserve">-4.47</w:t>
-            </w:r>
-          </w:p>
-        </w:tc>
-        <w:tc>
-          <w:tcPr>
-            <w:tcBorders>
-              <w:bottom w:val="none" w:sz="0" w:space="0" w:color="000000"/>
-              <w:top w:val="none" w:sz="0" w:space="0" w:color="000000"/>
-              <w:left w:val="none" w:sz="0" w:space="0" w:color="000000"/>
-              <w:right w:val="none" w:sz="0" w:space="0" w:color="000000"/>
-            </w:tcBorders>
-            <w:shd w:val="clear" w:color="auto" w:fill="FFFFFF"/>
-            <w:tcMar>
-              <w:top w:w="0" w:type="dxa"/>
-              <w:bottom w:w="0" w:type="dxa"/>
-              <w:left w:w="0" w:type="dxa"/>
-              <w:right w:w="0" w:type="dxa"/>
-            </w:tcMar>
-            <w:vAlign w:val="center"/>
-          </w:tcPr>
-          <w:p>
-            <w:pPr>
-              <w:pStyle w:val="Normal"/>
-              <w:jc w:val="right"/>
-              <w:pBdr>
-                <w:bottom w:val="none" w:sz="0" w:space="0" w:color="000000"/>
-                <w:top w:val="none" w:sz="0" w:space="0" w:color="000000"/>
-                <w:left w:val="none" w:sz="0" w:space="0" w:color="000000"/>
-                <w:right w:val="none" w:sz="0" w:space="0" w:color="000000"/>
-              </w:pBdr>
-              <w:spacing w:after="100" w:before="100" w:line="240"/>
-              <w:ind w:left="100" w:right="100" w:firstLine="0" w:firstLineChars="0"/>
-              <w:rPr>
-                <w:rFonts w:ascii="Helvetica" w:hAnsi="Helvetica" w:eastAsia="Helvetica" w:cs="Helvetica"/>
-                <w:i w:val="false"/>
-                <w:b w:val="false"/>
-                <w:u w:val="none"/>
-                <w:sz w:val="22"/>
-                <w:szCs w:val="22"/>
-                <w:color w:val="000000"/>
-              </w:rPr>
-            </w:pPr>
-            <w:r>
-              <w:rPr>
-                <w:rFonts w:ascii="Helvetica" w:hAnsi="Helvetica" w:eastAsia="Helvetica" w:cs="Helvetica"/>
-                <w:i w:val="false"/>
-                <w:b w:val="false"/>
-                <w:u w:val="none"/>
-                <w:sz w:val="22"/>
-                <w:szCs w:val="22"/>
-                <w:color w:val="000000"/>
-              </w:rPr>
-              <w:t xml:space="preserve">-3.89</w:t>
+              <w:t xml:space="preserve">-2.14</w:t>
             </w:r>
           </w:p>
         </w:tc>
@@ -4302,60 +3268,7 @@
                 <w:szCs w:val="22"/>
                 <w:color w:val="000000"/>
               </w:rPr>
-              <w:t xml:space="preserve">0.13</w:t>
-            </w:r>
-          </w:p>
-        </w:tc>
-        <w:tc>
-          <w:tcPr>
-            <w:tcBorders>
-              <w:bottom w:val="none" w:sz="0" w:space="0" w:color="000000"/>
-              <w:top w:val="none" w:sz="0" w:space="0" w:color="000000"/>
-              <w:left w:val="none" w:sz="0" w:space="0" w:color="000000"/>
-              <w:right w:val="none" w:sz="0" w:space="0" w:color="000000"/>
-            </w:tcBorders>
-            <w:shd w:val="clear" w:color="auto" w:fill="FFFFFF"/>
-            <w:tcMar>
-              <w:top w:w="0" w:type="dxa"/>
-              <w:bottom w:w="0" w:type="dxa"/>
-              <w:left w:w="0" w:type="dxa"/>
-              <w:right w:w="0" w:type="dxa"/>
-            </w:tcMar>
-            <w:vAlign w:val="center"/>
-          </w:tcPr>
-          <w:p>
-            <w:pPr>
-              <w:pStyle w:val="Normal"/>
-              <w:jc w:val="right"/>
-              <w:pBdr>
-                <w:bottom w:val="none" w:sz="0" w:space="0" w:color="000000"/>
-                <w:top w:val="none" w:sz="0" w:space="0" w:color="000000"/>
-                <w:left w:val="none" w:sz="0" w:space="0" w:color="000000"/>
-                <w:right w:val="none" w:sz="0" w:space="0" w:color="000000"/>
-              </w:pBdr>
-              <w:spacing w:after="100" w:before="100" w:line="240"/>
-              <w:ind w:left="100" w:right="100" w:firstLine="0" w:firstLineChars="0"/>
-              <w:rPr>
-                <w:rFonts w:ascii="Helvetica" w:hAnsi="Helvetica" w:eastAsia="Helvetica" w:cs="Helvetica"/>
-                <w:i w:val="false"/>
-                <w:b w:val="false"/>
-                <w:u w:val="none"/>
-                <w:sz w:val="22"/>
-                <w:szCs w:val="22"/>
-                <w:color w:val="000000"/>
-              </w:rPr>
-            </w:pPr>
-            <w:r>
-              <w:rPr>
-                <w:rFonts w:ascii="Helvetica" w:hAnsi="Helvetica" w:eastAsia="Helvetica" w:cs="Helvetica"/>
-                <w:i w:val="false"/>
-                <w:b w:val="false"/>
-                <w:u w:val="none"/>
-                <w:sz w:val="22"/>
-                <w:szCs w:val="22"/>
-                <w:color w:val="000000"/>
-              </w:rPr>
-              <w:t xml:space="preserve">-0.15</w:t>
+              <w:t xml:space="preserve">-0.98</w:t>
             </w:r>
           </w:p>
         </w:tc>
@@ -4520,60 +3433,7 @@
                 <w:szCs w:val="22"/>
                 <w:color w:val="000000"/>
               </w:rPr>
-              <w:t xml:space="preserve">0.53</w:t>
-            </w:r>
-          </w:p>
-        </w:tc>
-        <w:tc>
-          <w:tcPr>
-            <w:tcBorders>
-              <w:bottom w:val="none" w:sz="0" w:space="0" w:color="000000"/>
-              <w:top w:val="none" w:sz="0" w:space="0" w:color="000000"/>
-              <w:left w:val="none" w:sz="0" w:space="0" w:color="000000"/>
-              <w:right w:val="none" w:sz="0" w:space="0" w:color="000000"/>
-            </w:tcBorders>
-            <w:shd w:val="clear" w:color="auto" w:fill="FFFFFF"/>
-            <w:tcMar>
-              <w:top w:w="0" w:type="dxa"/>
-              <w:bottom w:w="0" w:type="dxa"/>
-              <w:left w:w="0" w:type="dxa"/>
-              <w:right w:w="0" w:type="dxa"/>
-            </w:tcMar>
-            <w:vAlign w:val="center"/>
-          </w:tcPr>
-          <w:p>
-            <w:pPr>
-              <w:pStyle w:val="Normal"/>
-              <w:jc w:val="right"/>
-              <w:pBdr>
-                <w:bottom w:val="none" w:sz="0" w:space="0" w:color="000000"/>
-                <w:top w:val="none" w:sz="0" w:space="0" w:color="000000"/>
-                <w:left w:val="none" w:sz="0" w:space="0" w:color="000000"/>
-                <w:right w:val="none" w:sz="0" w:space="0" w:color="000000"/>
-              </w:pBdr>
-              <w:spacing w:after="100" w:before="100" w:line="240"/>
-              <w:ind w:left="100" w:right="100" w:firstLine="0" w:firstLineChars="0"/>
-              <w:rPr>
-                <w:rFonts w:ascii="Helvetica" w:hAnsi="Helvetica" w:eastAsia="Helvetica" w:cs="Helvetica"/>
-                <w:i w:val="false"/>
-                <w:b w:val="false"/>
-                <w:u w:val="none"/>
-                <w:sz w:val="22"/>
-                <w:szCs w:val="22"/>
-                <w:color w:val="000000"/>
-              </w:rPr>
-            </w:pPr>
-            <w:r>
-              <w:rPr>
-                <w:rFonts w:ascii="Helvetica" w:hAnsi="Helvetica" w:eastAsia="Helvetica" w:cs="Helvetica"/>
-                <w:i w:val="false"/>
-                <w:b w:val="false"/>
-                <w:u w:val="none"/>
-                <w:sz w:val="22"/>
-                <w:szCs w:val="22"/>
-                <w:color w:val="000000"/>
-              </w:rPr>
-              <w:t xml:space="preserve">-0.59</w:t>
+              <w:t xml:space="preserve">-3.83</w:t>
             </w:r>
           </w:p>
         </w:tc>
@@ -4738,60 +3598,7 @@
                 <w:szCs w:val="22"/>
                 <w:color w:val="000000"/>
               </w:rPr>
-              <w:t xml:space="preserve">0.98</w:t>
-            </w:r>
-          </w:p>
-        </w:tc>
-        <w:tc>
-          <w:tcPr>
-            <w:tcBorders>
-              <w:bottom w:val="none" w:sz="0" w:space="0" w:color="000000"/>
-              <w:top w:val="none" w:sz="0" w:space="0" w:color="000000"/>
-              <w:left w:val="none" w:sz="0" w:space="0" w:color="000000"/>
-              <w:right w:val="none" w:sz="0" w:space="0" w:color="000000"/>
-            </w:tcBorders>
-            <w:shd w:val="clear" w:color="auto" w:fill="FFFFFF"/>
-            <w:tcMar>
-              <w:top w:w="0" w:type="dxa"/>
-              <w:bottom w:w="0" w:type="dxa"/>
-              <w:left w:w="0" w:type="dxa"/>
-              <w:right w:w="0" w:type="dxa"/>
-            </w:tcMar>
-            <w:vAlign w:val="center"/>
-          </w:tcPr>
-          <w:p>
-            <w:pPr>
-              <w:pStyle w:val="Normal"/>
-              <w:jc w:val="right"/>
-              <w:pBdr>
-                <w:bottom w:val="none" w:sz="0" w:space="0" w:color="000000"/>
-                <w:top w:val="none" w:sz="0" w:space="0" w:color="000000"/>
-                <w:left w:val="none" w:sz="0" w:space="0" w:color="000000"/>
-                <w:right w:val="none" w:sz="0" w:space="0" w:color="000000"/>
-              </w:pBdr>
-              <w:spacing w:after="100" w:before="100" w:line="240"/>
-              <w:ind w:left="100" w:right="100" w:firstLine="0" w:firstLineChars="0"/>
-              <w:rPr>
-                <w:rFonts w:ascii="Helvetica" w:hAnsi="Helvetica" w:eastAsia="Helvetica" w:cs="Helvetica"/>
-                <w:i w:val="false"/>
-                <w:b w:val="false"/>
-                <w:u w:val="none"/>
-                <w:sz w:val="22"/>
-                <w:szCs w:val="22"/>
-                <w:color w:val="000000"/>
-              </w:rPr>
-            </w:pPr>
-            <w:r>
-              <w:rPr>
-                <w:rFonts w:ascii="Helvetica" w:hAnsi="Helvetica" w:eastAsia="Helvetica" w:cs="Helvetica"/>
-                <w:i w:val="false"/>
-                <w:b w:val="false"/>
-                <w:u w:val="none"/>
-                <w:sz w:val="22"/>
-                <w:szCs w:val="22"/>
-                <w:color w:val="000000"/>
-              </w:rPr>
-              <w:t xml:space="preserve">0.98</w:t>
+              <w:t xml:space="preserve">0.96</w:t>
             </w:r>
           </w:p>
         </w:tc>
@@ -5013,61 +3820,22 @@
             </w:r>
           </w:p>
         </w:tc>
-        <w:tc>
-          <w:tcPr>
-            <w:tcBorders>
-              <w:bottom w:val="single" w:sz="12" w:space="0" w:color="666666"/>
-              <w:top w:val="none" w:sz="0" w:space="0" w:color="000000"/>
-              <w:left w:val="none" w:sz="0" w:space="0" w:color="000000"/>
-              <w:right w:val="none" w:sz="0" w:space="0" w:color="000000"/>
-            </w:tcBorders>
-            <w:shd w:val="clear" w:color="auto" w:fill="FFFFFF"/>
-            <w:tcMar>
-              <w:top w:w="0" w:type="dxa"/>
-              <w:bottom w:w="0" w:type="dxa"/>
-              <w:left w:w="0" w:type="dxa"/>
-              <w:right w:w="0" w:type="dxa"/>
-            </w:tcMar>
-            <w:vAlign w:val="center"/>
-          </w:tcPr>
-          <w:p>
-            <w:pPr>
-              <w:pStyle w:val="Normal"/>
-              <w:jc w:val="right"/>
-              <w:pBdr>
-                <w:bottom w:val="none" w:sz="0" w:space="0" w:color="000000"/>
-                <w:top w:val="none" w:sz="0" w:space="0" w:color="000000"/>
-                <w:left w:val="none" w:sz="0" w:space="0" w:color="000000"/>
-                <w:right w:val="none" w:sz="0" w:space="0" w:color="000000"/>
-              </w:pBdr>
-              <w:spacing w:after="100" w:before="100" w:line="240"/>
-              <w:ind w:left="100" w:right="100" w:firstLine="0" w:firstLineChars="0"/>
-              <w:rPr>
-                <w:rFonts w:ascii="Helvetica" w:hAnsi="Helvetica" w:eastAsia="Helvetica" w:cs="Helvetica"/>
-                <w:i w:val="false"/>
-                <w:b w:val="false"/>
-                <w:u w:val="none"/>
-                <w:sz w:val="22"/>
-                <w:szCs w:val="22"/>
-                <w:color w:val="000000"/>
-              </w:rPr>
-            </w:pPr>
-            <w:r>
-              <w:rPr>
-                <w:rFonts w:ascii="Helvetica" w:hAnsi="Helvetica" w:eastAsia="Helvetica" w:cs="Helvetica"/>
-                <w:i w:val="false"/>
-                <w:b w:val="false"/>
-                <w:u w:val="none"/>
-                <w:sz w:val="22"/>
-                <w:szCs w:val="22"/>
-                <w:color w:val="000000"/>
-              </w:rPr>
-              <w:t xml:space="preserve">0.00</w:t>
-            </w:r>
-          </w:p>
-        </w:tc>
       </w:tr>
     </w:tbl>
+    <w:p>
+      <w:pPr/>
+      <w:r>
+        <w:br w:type="page"/>
+      </w:r>
+    </w:p>
+    <w:p>
+      <w:pPr>
+        <w:pStyle w:val="Titre2"/>
+      </w:pPr>
+      <w:r>
+        <w:t xml:space="preserve">Descriptives summary table for all variables with outliers removed</w:t>
+      </w:r>
+    </w:p>
     <w:tbl xmlns:a="http://schemas.openxmlformats.org/drawingml/2006/main" xmlns:pic="http://schemas.openxmlformats.org/drawingml/2006/picture">
       <w:tblPr>
         <w:tblLayout w:type="autofit"/>
@@ -5183,7 +3951,7 @@
                 <w:szCs w:val="22"/>
                 <w:color w:val="000000"/>
               </w:rPr>
-              <w:t xml:space="preserve">danceability</w:t>
+              <w:t xml:space="preserve">valence</w:t>
             </w:r>
           </w:p>
         </w:tc>
@@ -5236,113 +4004,7 @@
                 <w:szCs w:val="22"/>
                 <w:color w:val="000000"/>
               </w:rPr>
-              <w:t xml:space="preserve">energy</w:t>
-            </w:r>
-          </w:p>
-        </w:tc>
-        <w:tc>
-          <w:tcPr>
-            <w:tcBorders>
-              <w:bottom w:val="single" w:sz="12" w:space="0" w:color="666666"/>
-              <w:top w:val="single" w:sz="12" w:space="0" w:color="666666"/>
-              <w:left w:val="none" w:sz="0" w:space="0" w:color="000000"/>
-              <w:right w:val="none" w:sz="0" w:space="0" w:color="000000"/>
-            </w:tcBorders>
-            <w:shd w:val="clear" w:color="auto" w:fill="FFFFFF"/>
-            <w:tcMar>
-              <w:top w:w="0" w:type="dxa"/>
-              <w:bottom w:w="0" w:type="dxa"/>
-              <w:left w:w="0" w:type="dxa"/>
-              <w:right w:w="0" w:type="dxa"/>
-            </w:tcMar>
-            <w:vAlign w:val="center"/>
-          </w:tcPr>
-          <w:p>
-            <w:pPr>
-              <w:pStyle w:val="Normal"/>
-              <w:jc w:val="right"/>
-              <w:pBdr>
-                <w:bottom w:val="none" w:sz="0" w:space="0" w:color="000000"/>
-                <w:top w:val="none" w:sz="0" w:space="0" w:color="000000"/>
-                <w:left w:val="none" w:sz="0" w:space="0" w:color="000000"/>
-                <w:right w:val="none" w:sz="0" w:space="0" w:color="000000"/>
-              </w:pBdr>
-              <w:spacing w:after="100" w:before="100" w:line="240"/>
-              <w:ind w:left="100" w:right="100" w:firstLine="0" w:firstLineChars="0"/>
-              <w:rPr>
-                <w:rFonts w:ascii="Helvetica" w:hAnsi="Helvetica" w:eastAsia="Helvetica" w:cs="Helvetica"/>
-                <w:i w:val="false"/>
-                <w:b w:val="false"/>
-                <w:u w:val="none"/>
-                <w:sz w:val="22"/>
-                <w:szCs w:val="22"/>
-                <w:color w:val="000000"/>
-              </w:rPr>
-            </w:pPr>
-            <w:r>
-              <w:rPr>
-                <w:rFonts w:ascii="Helvetica" w:hAnsi="Helvetica" w:eastAsia="Helvetica" w:cs="Helvetica"/>
-                <w:i w:val="false"/>
-                <w:b w:val="false"/>
-                <w:u w:val="none"/>
-                <w:sz w:val="22"/>
-                <w:szCs w:val="22"/>
-                <w:color w:val="000000"/>
-              </w:rPr>
               <w:t xml:space="preserve">loudness</w:t>
-            </w:r>
-          </w:p>
-        </w:tc>
-        <w:tc>
-          <w:tcPr>
-            <w:tcBorders>
-              <w:bottom w:val="single" w:sz="12" w:space="0" w:color="666666"/>
-              <w:top w:val="single" w:sz="12" w:space="0" w:color="666666"/>
-              <w:left w:val="none" w:sz="0" w:space="0" w:color="000000"/>
-              <w:right w:val="none" w:sz="0" w:space="0" w:color="000000"/>
-            </w:tcBorders>
-            <w:shd w:val="clear" w:color="auto" w:fill="FFFFFF"/>
-            <w:tcMar>
-              <w:top w:w="0" w:type="dxa"/>
-              <w:bottom w:w="0" w:type="dxa"/>
-              <w:left w:w="0" w:type="dxa"/>
-              <w:right w:w="0" w:type="dxa"/>
-            </w:tcMar>
-            <w:vAlign w:val="center"/>
-          </w:tcPr>
-          <w:p>
-            <w:pPr>
-              <w:pStyle w:val="Normal"/>
-              <w:jc w:val="right"/>
-              <w:pBdr>
-                <w:bottom w:val="none" w:sz="0" w:space="0" w:color="000000"/>
-                <w:top w:val="none" w:sz="0" w:space="0" w:color="000000"/>
-                <w:left w:val="none" w:sz="0" w:space="0" w:color="000000"/>
-                <w:right w:val="none" w:sz="0" w:space="0" w:color="000000"/>
-              </w:pBdr>
-              <w:spacing w:after="100" w:before="100" w:line="240"/>
-              <w:ind w:left="100" w:right="100" w:firstLine="0" w:firstLineChars="0"/>
-              <w:rPr>
-                <w:rFonts w:ascii="Helvetica" w:hAnsi="Helvetica" w:eastAsia="Helvetica" w:cs="Helvetica"/>
-                <w:i w:val="false"/>
-                <w:b w:val="false"/>
-                <w:u w:val="none"/>
-                <w:sz w:val="22"/>
-                <w:szCs w:val="22"/>
-                <w:color w:val="000000"/>
-              </w:rPr>
-            </w:pPr>
-            <w:r>
-              <w:rPr>
-                <w:rFonts w:ascii="Helvetica" w:hAnsi="Helvetica" w:eastAsia="Helvetica" w:cs="Helvetica"/>
-                <w:i w:val="false"/>
-                <w:b w:val="false"/>
-                <w:u w:val="none"/>
-                <w:sz w:val="22"/>
-                <w:szCs w:val="22"/>
-                <w:color w:val="000000"/>
-              </w:rPr>
-              <w:t xml:space="preserve">stat.desc.mydata_z.z_var..norm...TRUE.</w:t>
             </w:r>
           </w:p>
         </w:tc>
@@ -5507,112 +4169,6 @@
                 <w:szCs w:val="22"/>
                 <w:color w:val="000000"/>
               </w:rPr>
-              <w:t xml:space="preserve">1,464.00</w:t>
-            </w:r>
-          </w:p>
-        </w:tc>
-        <w:tc>
-          <w:tcPr>
-            <w:tcBorders>
-              <w:bottom w:val="none" w:sz="0" w:space="0" w:color="000000"/>
-              <w:top w:val="single" w:sz="12" w:space="0" w:color="666666"/>
-              <w:left w:val="none" w:sz="0" w:space="0" w:color="000000"/>
-              <w:right w:val="none" w:sz="0" w:space="0" w:color="000000"/>
-            </w:tcBorders>
-            <w:shd w:val="clear" w:color="auto" w:fill="FFFFFF"/>
-            <w:tcMar>
-              <w:top w:w="0" w:type="dxa"/>
-              <w:bottom w:w="0" w:type="dxa"/>
-              <w:left w:w="0" w:type="dxa"/>
-              <w:right w:w="0" w:type="dxa"/>
-            </w:tcMar>
-            <w:vAlign w:val="center"/>
-          </w:tcPr>
-          <w:p>
-            <w:pPr>
-              <w:pStyle w:val="Normal"/>
-              <w:jc w:val="right"/>
-              <w:pBdr>
-                <w:bottom w:val="none" w:sz="0" w:space="0" w:color="000000"/>
-                <w:top w:val="none" w:sz="0" w:space="0" w:color="000000"/>
-                <w:left w:val="none" w:sz="0" w:space="0" w:color="000000"/>
-                <w:right w:val="none" w:sz="0" w:space="0" w:color="000000"/>
-              </w:pBdr>
-              <w:spacing w:after="100" w:before="100" w:line="240"/>
-              <w:ind w:left="100" w:right="100" w:firstLine="0" w:firstLineChars="0"/>
-              <w:rPr>
-                <w:rFonts w:ascii="Helvetica" w:hAnsi="Helvetica" w:eastAsia="Helvetica" w:cs="Helvetica"/>
-                <w:i w:val="false"/>
-                <w:b w:val="false"/>
-                <w:u w:val="none"/>
-                <w:sz w:val="22"/>
-                <w:szCs w:val="22"/>
-                <w:color w:val="000000"/>
-              </w:rPr>
-            </w:pPr>
-            <w:r>
-              <w:rPr>
-                <w:rFonts w:ascii="Helvetica" w:hAnsi="Helvetica" w:eastAsia="Helvetica" w:cs="Helvetica"/>
-                <w:i w:val="false"/>
-                <w:b w:val="false"/>
-                <w:u w:val="none"/>
-                <w:sz w:val="22"/>
-                <w:szCs w:val="22"/>
-                <w:color w:val="000000"/>
-              </w:rPr>
-              <w:t xml:space="preserve">1,464.00</w:t>
-            </w:r>
-          </w:p>
-        </w:tc>
-        <w:tc>
-          <w:tcPr>
-            <w:tcBorders>
-              <w:bottom w:val="none" w:sz="0" w:space="0" w:color="000000"/>
-              <w:top w:val="single" w:sz="12" w:space="0" w:color="666666"/>
-              <w:left w:val="none" w:sz="0" w:space="0" w:color="000000"/>
-              <w:right w:val="none" w:sz="0" w:space="0" w:color="000000"/>
-            </w:tcBorders>
-            <w:shd w:val="clear" w:color="auto" w:fill="FFFFFF"/>
-            <w:tcMar>
-              <w:top w:w="0" w:type="dxa"/>
-              <w:bottom w:w="0" w:type="dxa"/>
-              <w:left w:w="0" w:type="dxa"/>
-              <w:right w:w="0" w:type="dxa"/>
-            </w:tcMar>
-            <w:vAlign w:val="center"/>
-          </w:tcPr>
-          <w:p>
-            <w:pPr>
-              <w:pStyle w:val="Normal"/>
-              <w:jc w:val="right"/>
-              <w:pBdr>
-                <w:bottom w:val="none" w:sz="0" w:space="0" w:color="000000"/>
-                <w:top w:val="none" w:sz="0" w:space="0" w:color="000000"/>
-                <w:left w:val="none" w:sz="0" w:space="0" w:color="000000"/>
-                <w:right w:val="none" w:sz="0" w:space="0" w:color="000000"/>
-              </w:pBdr>
-              <w:spacing w:after="100" w:before="100" w:line="240"/>
-              <w:ind w:left="100" w:right="100" w:firstLine="0" w:firstLineChars="0"/>
-              <w:rPr>
-                <w:rFonts w:ascii="Helvetica" w:hAnsi="Helvetica" w:eastAsia="Helvetica" w:cs="Helvetica"/>
-                <w:i w:val="false"/>
-                <w:b w:val="false"/>
-                <w:u w:val="none"/>
-                <w:sz w:val="22"/>
-                <w:szCs w:val="22"/>
-                <w:color w:val="000000"/>
-              </w:rPr>
-            </w:pPr>
-            <w:r>
-              <w:rPr>
-                <w:rFonts w:ascii="Helvetica" w:hAnsi="Helvetica" w:eastAsia="Helvetica" w:cs="Helvetica"/>
-                <w:i w:val="false"/>
-                <w:b w:val="false"/>
-                <w:u w:val="none"/>
-                <w:sz w:val="22"/>
-                <w:szCs w:val="22"/>
-                <w:color w:val="000000"/>
-              </w:rPr>
               <w:t xml:space="preserve">1,446.00</w:t>
             </w:r>
           </w:p>
@@ -5782,112 +4338,6 @@
             </w:r>
           </w:p>
         </w:tc>
-        <w:tc>
-          <w:tcPr>
-            <w:tcBorders>
-              <w:bottom w:val="none" w:sz="0" w:space="0" w:color="000000"/>
-              <w:top w:val="none" w:sz="0" w:space="0" w:color="000000"/>
-              <w:left w:val="none" w:sz="0" w:space="0" w:color="000000"/>
-              <w:right w:val="none" w:sz="0" w:space="0" w:color="000000"/>
-            </w:tcBorders>
-            <w:shd w:val="clear" w:color="auto" w:fill="FFFFFF"/>
-            <w:tcMar>
-              <w:top w:w="0" w:type="dxa"/>
-              <w:bottom w:w="0" w:type="dxa"/>
-              <w:left w:w="0" w:type="dxa"/>
-              <w:right w:w="0" w:type="dxa"/>
-            </w:tcMar>
-            <w:vAlign w:val="center"/>
-          </w:tcPr>
-          <w:p>
-            <w:pPr>
-              <w:pStyle w:val="Normal"/>
-              <w:jc w:val="right"/>
-              <w:pBdr>
-                <w:bottom w:val="none" w:sz="0" w:space="0" w:color="000000"/>
-                <w:top w:val="none" w:sz="0" w:space="0" w:color="000000"/>
-                <w:left w:val="none" w:sz="0" w:space="0" w:color="000000"/>
-                <w:right w:val="none" w:sz="0" w:space="0" w:color="000000"/>
-              </w:pBdr>
-              <w:spacing w:after="100" w:before="100" w:line="240"/>
-              <w:ind w:left="100" w:right="100" w:firstLine="0" w:firstLineChars="0"/>
-              <w:rPr>
-                <w:rFonts w:ascii="Helvetica" w:hAnsi="Helvetica" w:eastAsia="Helvetica" w:cs="Helvetica"/>
-                <w:i w:val="false"/>
-                <w:b w:val="false"/>
-                <w:u w:val="none"/>
-                <w:sz w:val="22"/>
-                <w:szCs w:val="22"/>
-                <w:color w:val="000000"/>
-              </w:rPr>
-            </w:pPr>
-            <w:r>
-              <w:rPr>
-                <w:rFonts w:ascii="Helvetica" w:hAnsi="Helvetica" w:eastAsia="Helvetica" w:cs="Helvetica"/>
-                <w:i w:val="false"/>
-                <w:b w:val="false"/>
-                <w:u w:val="none"/>
-                <w:sz w:val="22"/>
-                <w:szCs w:val="22"/>
-                <w:color w:val="000000"/>
-              </w:rPr>
-              <w:t xml:space="preserve">0.00</w:t>
-            </w:r>
-          </w:p>
-        </w:tc>
-        <w:tc>
-          <w:tcPr>
-            <w:tcBorders>
-              <w:bottom w:val="none" w:sz="0" w:space="0" w:color="000000"/>
-              <w:top w:val="none" w:sz="0" w:space="0" w:color="000000"/>
-              <w:left w:val="none" w:sz="0" w:space="0" w:color="000000"/>
-              <w:right w:val="none" w:sz="0" w:space="0" w:color="000000"/>
-            </w:tcBorders>
-            <w:shd w:val="clear" w:color="auto" w:fill="FFFFFF"/>
-            <w:tcMar>
-              <w:top w:w="0" w:type="dxa"/>
-              <w:bottom w:w="0" w:type="dxa"/>
-              <w:left w:w="0" w:type="dxa"/>
-              <w:right w:w="0" w:type="dxa"/>
-            </w:tcMar>
-            <w:vAlign w:val="center"/>
-          </w:tcPr>
-          <w:p>
-            <w:pPr>
-              <w:pStyle w:val="Normal"/>
-              <w:jc w:val="right"/>
-              <w:pBdr>
-                <w:bottom w:val="none" w:sz="0" w:space="0" w:color="000000"/>
-                <w:top w:val="none" w:sz="0" w:space="0" w:color="000000"/>
-                <w:left w:val="none" w:sz="0" w:space="0" w:color="000000"/>
-                <w:right w:val="none" w:sz="0" w:space="0" w:color="000000"/>
-              </w:pBdr>
-              <w:spacing w:after="100" w:before="100" w:line="240"/>
-              <w:ind w:left="100" w:right="100" w:firstLine="0" w:firstLineChars="0"/>
-              <w:rPr>
-                <w:rFonts w:ascii="Helvetica" w:hAnsi="Helvetica" w:eastAsia="Helvetica" w:cs="Helvetica"/>
-                <w:i w:val="false"/>
-                <w:b w:val="false"/>
-                <w:u w:val="none"/>
-                <w:sz w:val="22"/>
-                <w:szCs w:val="22"/>
-                <w:color w:val="000000"/>
-              </w:rPr>
-            </w:pPr>
-            <w:r>
-              <w:rPr>
-                <w:rFonts w:ascii="Helvetica" w:hAnsi="Helvetica" w:eastAsia="Helvetica" w:cs="Helvetica"/>
-                <w:i w:val="false"/>
-                <w:b w:val="false"/>
-                <w:u w:val="none"/>
-                <w:sz w:val="22"/>
-                <w:szCs w:val="22"/>
-                <w:color w:val="000000"/>
-              </w:rPr>
-              <w:t xml:space="preserve">0.00</w:t>
-            </w:r>
-          </w:p>
-        </w:tc>
       </w:tr>
       <w:tr>
         <w:trPr>
@@ -6053,112 +4503,6 @@
             </w:r>
           </w:p>
         </w:tc>
-        <w:tc>
-          <w:tcPr>
-            <w:tcBorders>
-              <w:bottom w:val="none" w:sz="0" w:space="0" w:color="000000"/>
-              <w:top w:val="none" w:sz="0" w:space="0" w:color="000000"/>
-              <w:left w:val="none" w:sz="0" w:space="0" w:color="000000"/>
-              <w:right w:val="none" w:sz="0" w:space="0" w:color="000000"/>
-            </w:tcBorders>
-            <w:shd w:val="clear" w:color="auto" w:fill="FFFFFF"/>
-            <w:tcMar>
-              <w:top w:w="0" w:type="dxa"/>
-              <w:bottom w:w="0" w:type="dxa"/>
-              <w:left w:w="0" w:type="dxa"/>
-              <w:right w:w="0" w:type="dxa"/>
-            </w:tcMar>
-            <w:vAlign w:val="center"/>
-          </w:tcPr>
-          <w:p>
-            <w:pPr>
-              <w:pStyle w:val="Normal"/>
-              <w:jc w:val="right"/>
-              <w:pBdr>
-                <w:bottom w:val="none" w:sz="0" w:space="0" w:color="000000"/>
-                <w:top w:val="none" w:sz="0" w:space="0" w:color="000000"/>
-                <w:left w:val="none" w:sz="0" w:space="0" w:color="000000"/>
-                <w:right w:val="none" w:sz="0" w:space="0" w:color="000000"/>
-              </w:pBdr>
-              <w:spacing w:after="100" w:before="100" w:line="240"/>
-              <w:ind w:left="100" w:right="100" w:firstLine="0" w:firstLineChars="0"/>
-              <w:rPr>
-                <w:rFonts w:ascii="Helvetica" w:hAnsi="Helvetica" w:eastAsia="Helvetica" w:cs="Helvetica"/>
-                <w:i w:val="false"/>
-                <w:b w:val="false"/>
-                <w:u w:val="none"/>
-                <w:sz w:val="22"/>
-                <w:szCs w:val="22"/>
-                <w:color w:val="000000"/>
-              </w:rPr>
-            </w:pPr>
-            <w:r>
-              <w:rPr>
-                <w:rFonts w:ascii="Helvetica" w:hAnsi="Helvetica" w:eastAsia="Helvetica" w:cs="Helvetica"/>
-                <w:i w:val="false"/>
-                <w:b w:val="false"/>
-                <w:u w:val="none"/>
-                <w:sz w:val="22"/>
-                <w:szCs w:val="22"/>
-                <w:color w:val="000000"/>
-              </w:rPr>
-              <w:t xml:space="preserve">0.00</w:t>
-            </w:r>
-          </w:p>
-        </w:tc>
-        <w:tc>
-          <w:tcPr>
-            <w:tcBorders>
-              <w:bottom w:val="none" w:sz="0" w:space="0" w:color="000000"/>
-              <w:top w:val="none" w:sz="0" w:space="0" w:color="000000"/>
-              <w:left w:val="none" w:sz="0" w:space="0" w:color="000000"/>
-              <w:right w:val="none" w:sz="0" w:space="0" w:color="000000"/>
-            </w:tcBorders>
-            <w:shd w:val="clear" w:color="auto" w:fill="FFFFFF"/>
-            <w:tcMar>
-              <w:top w:w="0" w:type="dxa"/>
-              <w:bottom w:w="0" w:type="dxa"/>
-              <w:left w:w="0" w:type="dxa"/>
-              <w:right w:w="0" w:type="dxa"/>
-            </w:tcMar>
-            <w:vAlign w:val="center"/>
-          </w:tcPr>
-          <w:p>
-            <w:pPr>
-              <w:pStyle w:val="Normal"/>
-              <w:jc w:val="right"/>
-              <w:pBdr>
-                <w:bottom w:val="none" w:sz="0" w:space="0" w:color="000000"/>
-                <w:top w:val="none" w:sz="0" w:space="0" w:color="000000"/>
-                <w:left w:val="none" w:sz="0" w:space="0" w:color="000000"/>
-                <w:right w:val="none" w:sz="0" w:space="0" w:color="000000"/>
-              </w:pBdr>
-              <w:spacing w:after="100" w:before="100" w:line="240"/>
-              <w:ind w:left="100" w:right="100" w:firstLine="0" w:firstLineChars="0"/>
-              <w:rPr>
-                <w:rFonts w:ascii="Helvetica" w:hAnsi="Helvetica" w:eastAsia="Helvetica" w:cs="Helvetica"/>
-                <w:i w:val="false"/>
-                <w:b w:val="false"/>
-                <w:u w:val="none"/>
-                <w:sz w:val="22"/>
-                <w:szCs w:val="22"/>
-                <w:color w:val="000000"/>
-              </w:rPr>
-            </w:pPr>
-            <w:r>
-              <w:rPr>
-                <w:rFonts w:ascii="Helvetica" w:hAnsi="Helvetica" w:eastAsia="Helvetica" w:cs="Helvetica"/>
-                <w:i w:val="false"/>
-                <w:b w:val="false"/>
-                <w:u w:val="none"/>
-                <w:sz w:val="22"/>
-                <w:szCs w:val="22"/>
-                <w:color w:val="000000"/>
-              </w:rPr>
-              <w:t xml:space="preserve">0.00</w:t>
-            </w:r>
-          </w:p>
-        </w:tc>
       </w:tr>
       <w:tr>
         <w:trPr>
@@ -6267,7 +4611,7 @@
                 <w:szCs w:val="22"/>
                 <w:color w:val="000000"/>
               </w:rPr>
-              <w:t xml:space="preserve">0.15</w:t>
+              <w:t xml:space="preserve">0.03</w:t>
             </w:r>
           </w:p>
         </w:tc>
@@ -6320,113 +4664,7 @@
                 <w:szCs w:val="22"/>
                 <w:color w:val="000000"/>
               </w:rPr>
-              <w:t xml:space="preserve">0.01</w:t>
-            </w:r>
-          </w:p>
-        </w:tc>
-        <w:tc>
-          <w:tcPr>
-            <w:tcBorders>
-              <w:bottom w:val="none" w:sz="0" w:space="0" w:color="000000"/>
-              <w:top w:val="none" w:sz="0" w:space="0" w:color="000000"/>
-              <w:left w:val="none" w:sz="0" w:space="0" w:color="000000"/>
-              <w:right w:val="none" w:sz="0" w:space="0" w:color="000000"/>
-            </w:tcBorders>
-            <w:shd w:val="clear" w:color="auto" w:fill="FFFFFF"/>
-            <w:tcMar>
-              <w:top w:w="0" w:type="dxa"/>
-              <w:bottom w:w="0" w:type="dxa"/>
-              <w:left w:w="0" w:type="dxa"/>
-              <w:right w:w="0" w:type="dxa"/>
-            </w:tcMar>
-            <w:vAlign w:val="center"/>
-          </w:tcPr>
-          <w:p>
-            <w:pPr>
-              <w:pStyle w:val="Normal"/>
-              <w:jc w:val="right"/>
-              <w:pBdr>
-                <w:bottom w:val="none" w:sz="0" w:space="0" w:color="000000"/>
-                <w:top w:val="none" w:sz="0" w:space="0" w:color="000000"/>
-                <w:left w:val="none" w:sz="0" w:space="0" w:color="000000"/>
-                <w:right w:val="none" w:sz="0" w:space="0" w:color="000000"/>
-              </w:pBdr>
-              <w:spacing w:after="100" w:before="100" w:line="240"/>
-              <w:ind w:left="100" w:right="100" w:firstLine="0" w:firstLineChars="0"/>
-              <w:rPr>
-                <w:rFonts w:ascii="Helvetica" w:hAnsi="Helvetica" w:eastAsia="Helvetica" w:cs="Helvetica"/>
-                <w:i w:val="false"/>
-                <w:b w:val="false"/>
-                <w:u w:val="none"/>
-                <w:sz w:val="22"/>
-                <w:szCs w:val="22"/>
-                <w:color w:val="000000"/>
-              </w:rPr>
-            </w:pPr>
-            <w:r>
-              <w:rPr>
-                <w:rFonts w:ascii="Helvetica" w:hAnsi="Helvetica" w:eastAsia="Helvetica" w:cs="Helvetica"/>
-                <w:i w:val="false"/>
-                <w:b w:val="false"/>
-                <w:u w:val="none"/>
-                <w:sz w:val="22"/>
-                <w:szCs w:val="22"/>
-                <w:color w:val="000000"/>
-              </w:rPr>
-              <w:t xml:space="preserve">-25.27</w:t>
-            </w:r>
-          </w:p>
-        </w:tc>
-        <w:tc>
-          <w:tcPr>
-            <w:tcBorders>
-              <w:bottom w:val="none" w:sz="0" w:space="0" w:color="000000"/>
-              <w:top w:val="none" w:sz="0" w:space="0" w:color="000000"/>
-              <w:left w:val="none" w:sz="0" w:space="0" w:color="000000"/>
-              <w:right w:val="none" w:sz="0" w:space="0" w:color="000000"/>
-            </w:tcBorders>
-            <w:shd w:val="clear" w:color="auto" w:fill="FFFFFF"/>
-            <w:tcMar>
-              <w:top w:w="0" w:type="dxa"/>
-              <w:bottom w:w="0" w:type="dxa"/>
-              <w:left w:w="0" w:type="dxa"/>
-              <w:right w:w="0" w:type="dxa"/>
-            </w:tcMar>
-            <w:vAlign w:val="center"/>
-          </w:tcPr>
-          <w:p>
-            <w:pPr>
-              <w:pStyle w:val="Normal"/>
-              <w:jc w:val="right"/>
-              <w:pBdr>
-                <w:bottom w:val="none" w:sz="0" w:space="0" w:color="000000"/>
-                <w:top w:val="none" w:sz="0" w:space="0" w:color="000000"/>
-                <w:left w:val="none" w:sz="0" w:space="0" w:color="000000"/>
-                <w:right w:val="none" w:sz="0" w:space="0" w:color="000000"/>
-              </w:pBdr>
-              <w:spacing w:after="100" w:before="100" w:line="240"/>
-              <w:ind w:left="100" w:right="100" w:firstLine="0" w:firstLineChars="0"/>
-              <w:rPr>
-                <w:rFonts w:ascii="Helvetica" w:hAnsi="Helvetica" w:eastAsia="Helvetica" w:cs="Helvetica"/>
-                <w:i w:val="false"/>
-                <w:b w:val="false"/>
-                <w:u w:val="none"/>
-                <w:sz w:val="22"/>
-                <w:szCs w:val="22"/>
-                <w:color w:val="000000"/>
-              </w:rPr>
-            </w:pPr>
-            <w:r>
-              <w:rPr>
-                <w:rFonts w:ascii="Helvetica" w:hAnsi="Helvetica" w:eastAsia="Helvetica" w:cs="Helvetica"/>
-                <w:i w:val="false"/>
-                <w:b w:val="false"/>
-                <w:u w:val="none"/>
-                <w:sz w:val="22"/>
-                <w:szCs w:val="22"/>
-                <w:color w:val="000000"/>
-              </w:rPr>
-              <w:t xml:space="preserve">-3.22</w:t>
+              <w:t xml:space="preserve">-17.85</w:t>
             </w:r>
           </w:p>
         </w:tc>
@@ -6538,7 +4776,7 @@
                 <w:szCs w:val="22"/>
                 <w:color w:val="000000"/>
               </w:rPr>
-              <w:t xml:space="preserve">0.96</w:t>
+              <w:t xml:space="preserve">0.97</w:t>
             </w:r>
           </w:p>
         </w:tc>
@@ -6591,113 +4829,7 @@
                 <w:szCs w:val="22"/>
                 <w:color w:val="000000"/>
               </w:rPr>
-              <w:t xml:space="preserve">0.99</w:t>
-            </w:r>
-          </w:p>
-        </w:tc>
-        <w:tc>
-          <w:tcPr>
-            <w:tcBorders>
-              <w:bottom w:val="none" w:sz="0" w:space="0" w:color="000000"/>
-              <w:top w:val="none" w:sz="0" w:space="0" w:color="000000"/>
-              <w:left w:val="none" w:sz="0" w:space="0" w:color="000000"/>
-              <w:right w:val="none" w:sz="0" w:space="0" w:color="000000"/>
-            </w:tcBorders>
-            <w:shd w:val="clear" w:color="auto" w:fill="FFFFFF"/>
-            <w:tcMar>
-              <w:top w:w="0" w:type="dxa"/>
-              <w:bottom w:w="0" w:type="dxa"/>
-              <w:left w:w="0" w:type="dxa"/>
-              <w:right w:w="0" w:type="dxa"/>
-            </w:tcMar>
-            <w:vAlign w:val="center"/>
-          </w:tcPr>
-          <w:p>
-            <w:pPr>
-              <w:pStyle w:val="Normal"/>
-              <w:jc w:val="right"/>
-              <w:pBdr>
-                <w:bottom w:val="none" w:sz="0" w:space="0" w:color="000000"/>
-                <w:top w:val="none" w:sz="0" w:space="0" w:color="000000"/>
-                <w:left w:val="none" w:sz="0" w:space="0" w:color="000000"/>
-                <w:right w:val="none" w:sz="0" w:space="0" w:color="000000"/>
-              </w:pBdr>
-              <w:spacing w:after="100" w:before="100" w:line="240"/>
-              <w:ind w:left="100" w:right="100" w:firstLine="0" w:firstLineChars="0"/>
-              <w:rPr>
-                <w:rFonts w:ascii="Helvetica" w:hAnsi="Helvetica" w:eastAsia="Helvetica" w:cs="Helvetica"/>
-                <w:i w:val="false"/>
-                <w:b w:val="false"/>
-                <w:u w:val="none"/>
-                <w:sz w:val="22"/>
-                <w:szCs w:val="22"/>
-                <w:color w:val="000000"/>
-              </w:rPr>
-            </w:pPr>
-            <w:r>
-              <w:rPr>
-                <w:rFonts w:ascii="Helvetica" w:hAnsi="Helvetica" w:eastAsia="Helvetica" w:cs="Helvetica"/>
-                <w:i w:val="false"/>
-                <w:b w:val="false"/>
-                <w:u w:val="none"/>
-                <w:sz w:val="22"/>
-                <w:szCs w:val="22"/>
-                <w:color w:val="000000"/>
-              </w:rPr>
               <w:t xml:space="preserve">-1.60</w:t>
-            </w:r>
-          </w:p>
-        </w:tc>
-        <w:tc>
-          <w:tcPr>
-            <w:tcBorders>
-              <w:bottom w:val="none" w:sz="0" w:space="0" w:color="000000"/>
-              <w:top w:val="none" w:sz="0" w:space="0" w:color="000000"/>
-              <w:left w:val="none" w:sz="0" w:space="0" w:color="000000"/>
-              <w:right w:val="none" w:sz="0" w:space="0" w:color="000000"/>
-            </w:tcBorders>
-            <w:shd w:val="clear" w:color="auto" w:fill="FFFFFF"/>
-            <w:tcMar>
-              <w:top w:w="0" w:type="dxa"/>
-              <w:bottom w:w="0" w:type="dxa"/>
-              <w:left w:w="0" w:type="dxa"/>
-              <w:right w:w="0" w:type="dxa"/>
-            </w:tcMar>
-            <w:vAlign w:val="center"/>
-          </w:tcPr>
-          <w:p>
-            <w:pPr>
-              <w:pStyle w:val="Normal"/>
-              <w:jc w:val="right"/>
-              <w:pBdr>
-                <w:bottom w:val="none" w:sz="0" w:space="0" w:color="000000"/>
-                <w:top w:val="none" w:sz="0" w:space="0" w:color="000000"/>
-                <w:left w:val="none" w:sz="0" w:space="0" w:color="000000"/>
-                <w:right w:val="none" w:sz="0" w:space="0" w:color="000000"/>
-              </w:pBdr>
-              <w:spacing w:after="100" w:before="100" w:line="240"/>
-              <w:ind w:left="100" w:right="100" w:firstLine="0" w:firstLineChars="0"/>
-              <w:rPr>
-                <w:rFonts w:ascii="Helvetica" w:hAnsi="Helvetica" w:eastAsia="Helvetica" w:cs="Helvetica"/>
-                <w:i w:val="false"/>
-                <w:b w:val="false"/>
-                <w:u w:val="none"/>
-                <w:sz w:val="22"/>
-                <w:szCs w:val="22"/>
-                <w:color w:val="000000"/>
-              </w:rPr>
-            </w:pPr>
-            <w:r>
-              <w:rPr>
-                <w:rFonts w:ascii="Helvetica" w:hAnsi="Helvetica" w:eastAsia="Helvetica" w:cs="Helvetica"/>
-                <w:i w:val="false"/>
-                <w:b w:val="false"/>
-                <w:u w:val="none"/>
-                <w:sz w:val="22"/>
-                <w:szCs w:val="22"/>
-                <w:color w:val="000000"/>
-              </w:rPr>
-              <w:t xml:space="preserve">1.75</w:t>
             </w:r>
           </w:p>
         </w:tc>
@@ -6809,7 +4941,7 @@
                 <w:szCs w:val="22"/>
                 <w:color w:val="000000"/>
               </w:rPr>
-              <w:t xml:space="preserve">0.81</w:t>
+              <w:t xml:space="preserve">0.94</w:t>
             </w:r>
           </w:p>
         </w:tc>
@@ -6862,113 +4994,7 @@
                 <w:szCs w:val="22"/>
                 <w:color w:val="000000"/>
               </w:rPr>
-              <w:t xml:space="preserve">0.98</w:t>
-            </w:r>
-          </w:p>
-        </w:tc>
-        <w:tc>
-          <w:tcPr>
-            <w:tcBorders>
-              <w:bottom w:val="none" w:sz="0" w:space="0" w:color="000000"/>
-              <w:top w:val="none" w:sz="0" w:space="0" w:color="000000"/>
-              <w:left w:val="none" w:sz="0" w:space="0" w:color="000000"/>
-              <w:right w:val="none" w:sz="0" w:space="0" w:color="000000"/>
-            </w:tcBorders>
-            <w:shd w:val="clear" w:color="auto" w:fill="FFFFFF"/>
-            <w:tcMar>
-              <w:top w:w="0" w:type="dxa"/>
-              <w:bottom w:w="0" w:type="dxa"/>
-              <w:left w:w="0" w:type="dxa"/>
-              <w:right w:w="0" w:type="dxa"/>
-            </w:tcMar>
-            <w:vAlign w:val="center"/>
-          </w:tcPr>
-          <w:p>
-            <w:pPr>
-              <w:pStyle w:val="Normal"/>
-              <w:jc w:val="right"/>
-              <w:pBdr>
-                <w:bottom w:val="none" w:sz="0" w:space="0" w:color="000000"/>
-                <w:top w:val="none" w:sz="0" w:space="0" w:color="000000"/>
-                <w:left w:val="none" w:sz="0" w:space="0" w:color="000000"/>
-                <w:right w:val="none" w:sz="0" w:space="0" w:color="000000"/>
-              </w:pBdr>
-              <w:spacing w:after="100" w:before="100" w:line="240"/>
-              <w:ind w:left="100" w:right="100" w:firstLine="0" w:firstLineChars="0"/>
-              <w:rPr>
-                <w:rFonts w:ascii="Helvetica" w:hAnsi="Helvetica" w:eastAsia="Helvetica" w:cs="Helvetica"/>
-                <w:i w:val="false"/>
-                <w:b w:val="false"/>
-                <w:u w:val="none"/>
-                <w:sz w:val="22"/>
-                <w:szCs w:val="22"/>
-                <w:color w:val="000000"/>
-              </w:rPr>
-            </w:pPr>
-            <w:r>
-              <w:rPr>
-                <w:rFonts w:ascii="Helvetica" w:hAnsi="Helvetica" w:eastAsia="Helvetica" w:cs="Helvetica"/>
-                <w:i w:val="false"/>
-                <w:b w:val="false"/>
-                <w:u w:val="none"/>
-                <w:sz w:val="22"/>
-                <w:szCs w:val="22"/>
-                <w:color w:val="000000"/>
-              </w:rPr>
-              <w:t xml:space="preserve">23.67</w:t>
-            </w:r>
-          </w:p>
-        </w:tc>
-        <w:tc>
-          <w:tcPr>
-            <w:tcBorders>
-              <w:bottom w:val="none" w:sz="0" w:space="0" w:color="000000"/>
-              <w:top w:val="none" w:sz="0" w:space="0" w:color="000000"/>
-              <w:left w:val="none" w:sz="0" w:space="0" w:color="000000"/>
-              <w:right w:val="none" w:sz="0" w:space="0" w:color="000000"/>
-            </w:tcBorders>
-            <w:shd w:val="clear" w:color="auto" w:fill="FFFFFF"/>
-            <w:tcMar>
-              <w:top w:w="0" w:type="dxa"/>
-              <w:bottom w:w="0" w:type="dxa"/>
-              <w:left w:w="0" w:type="dxa"/>
-              <w:right w:w="0" w:type="dxa"/>
-            </w:tcMar>
-            <w:vAlign w:val="center"/>
-          </w:tcPr>
-          <w:p>
-            <w:pPr>
-              <w:pStyle w:val="Normal"/>
-              <w:jc w:val="right"/>
-              <w:pBdr>
-                <w:bottom w:val="none" w:sz="0" w:space="0" w:color="000000"/>
-                <w:top w:val="none" w:sz="0" w:space="0" w:color="000000"/>
-                <w:left w:val="none" w:sz="0" w:space="0" w:color="000000"/>
-                <w:right w:val="none" w:sz="0" w:space="0" w:color="000000"/>
-              </w:pBdr>
-              <w:spacing w:after="100" w:before="100" w:line="240"/>
-              <w:ind w:left="100" w:right="100" w:firstLine="0" w:firstLineChars="0"/>
-              <w:rPr>
-                <w:rFonts w:ascii="Helvetica" w:hAnsi="Helvetica" w:eastAsia="Helvetica" w:cs="Helvetica"/>
-                <w:i w:val="false"/>
-                <w:b w:val="false"/>
-                <w:u w:val="none"/>
-                <w:sz w:val="22"/>
-                <w:szCs w:val="22"/>
-                <w:color w:val="000000"/>
-              </w:rPr>
-            </w:pPr>
-            <w:r>
-              <w:rPr>
-                <w:rFonts w:ascii="Helvetica" w:hAnsi="Helvetica" w:eastAsia="Helvetica" w:cs="Helvetica"/>
-                <w:i w:val="false"/>
-                <w:b w:val="false"/>
-                <w:u w:val="none"/>
-                <w:sz w:val="22"/>
-                <w:szCs w:val="22"/>
-                <w:color w:val="000000"/>
-              </w:rPr>
-              <w:t xml:space="preserve">4.97</w:t>
+              <w:t xml:space="preserve">16.25</w:t>
             </w:r>
           </w:p>
         </w:tc>
@@ -7080,7 +5106,7 @@
                 <w:szCs w:val="22"/>
                 <w:color w:val="000000"/>
               </w:rPr>
-              <w:t xml:space="preserve">975.50</w:t>
+              <w:t xml:space="preserve">859.70</w:t>
             </w:r>
           </w:p>
         </w:tc>
@@ -7133,113 +5159,7 @@
                 <w:szCs w:val="22"/>
                 <w:color w:val="000000"/>
               </w:rPr>
-              <w:t xml:space="preserve">937.14</w:t>
-            </w:r>
-          </w:p>
-        </w:tc>
-        <w:tc>
-          <w:tcPr>
-            <w:tcBorders>
-              <w:bottom w:val="none" w:sz="0" w:space="0" w:color="000000"/>
-              <w:top w:val="none" w:sz="0" w:space="0" w:color="000000"/>
-              <w:left w:val="none" w:sz="0" w:space="0" w:color="000000"/>
-              <w:right w:val="none" w:sz="0" w:space="0" w:color="000000"/>
-            </w:tcBorders>
-            <w:shd w:val="clear" w:color="auto" w:fill="FFFFFF"/>
-            <w:tcMar>
-              <w:top w:w="0" w:type="dxa"/>
-              <w:bottom w:w="0" w:type="dxa"/>
-              <w:left w:w="0" w:type="dxa"/>
-              <w:right w:w="0" w:type="dxa"/>
-            </w:tcMar>
-            <w:vAlign w:val="center"/>
-          </w:tcPr>
-          <w:p>
-            <w:pPr>
-              <w:pStyle w:val="Normal"/>
-              <w:jc w:val="right"/>
-              <w:pBdr>
-                <w:bottom w:val="none" w:sz="0" w:space="0" w:color="000000"/>
-                <w:top w:val="none" w:sz="0" w:space="0" w:color="000000"/>
-                <w:left w:val="none" w:sz="0" w:space="0" w:color="000000"/>
-                <w:right w:val="none" w:sz="0" w:space="0" w:color="000000"/>
-              </w:pBdr>
-              <w:spacing w:after="100" w:before="100" w:line="240"/>
-              <w:ind w:left="100" w:right="100" w:firstLine="0" w:firstLineChars="0"/>
-              <w:rPr>
-                <w:rFonts w:ascii="Helvetica" w:hAnsi="Helvetica" w:eastAsia="Helvetica" w:cs="Helvetica"/>
-                <w:i w:val="false"/>
-                <w:b w:val="false"/>
-                <w:u w:val="none"/>
-                <w:sz w:val="22"/>
-                <w:szCs w:val="22"/>
-                <w:color w:val="000000"/>
-              </w:rPr>
-            </w:pPr>
-            <w:r>
-              <w:rPr>
-                <w:rFonts w:ascii="Helvetica" w:hAnsi="Helvetica" w:eastAsia="Helvetica" w:cs="Helvetica"/>
-                <w:i w:val="false"/>
-                <w:b w:val="false"/>
-                <w:u w:val="none"/>
-                <w:sz w:val="22"/>
-                <w:szCs w:val="22"/>
-                <w:color w:val="000000"/>
-              </w:rPr>
-              <w:t xml:space="preserve">-10,709.35</w:t>
-            </w:r>
-          </w:p>
-        </w:tc>
-        <w:tc>
-          <w:tcPr>
-            <w:tcBorders>
-              <w:bottom w:val="none" w:sz="0" w:space="0" w:color="000000"/>
-              <w:top w:val="none" w:sz="0" w:space="0" w:color="000000"/>
-              <w:left w:val="none" w:sz="0" w:space="0" w:color="000000"/>
-              <w:right w:val="none" w:sz="0" w:space="0" w:color="000000"/>
-            </w:tcBorders>
-            <w:shd w:val="clear" w:color="auto" w:fill="FFFFFF"/>
-            <w:tcMar>
-              <w:top w:w="0" w:type="dxa"/>
-              <w:bottom w:w="0" w:type="dxa"/>
-              <w:left w:w="0" w:type="dxa"/>
-              <w:right w:w="0" w:type="dxa"/>
-            </w:tcMar>
-            <w:vAlign w:val="center"/>
-          </w:tcPr>
-          <w:p>
-            <w:pPr>
-              <w:pStyle w:val="Normal"/>
-              <w:jc w:val="right"/>
-              <w:pBdr>
-                <w:bottom w:val="none" w:sz="0" w:space="0" w:color="000000"/>
-                <w:top w:val="none" w:sz="0" w:space="0" w:color="000000"/>
-                <w:left w:val="none" w:sz="0" w:space="0" w:color="000000"/>
-                <w:right w:val="none" w:sz="0" w:space="0" w:color="000000"/>
-              </w:pBdr>
-              <w:spacing w:after="100" w:before="100" w:line="240"/>
-              <w:ind w:left="100" w:right="100" w:firstLine="0" w:firstLineChars="0"/>
-              <w:rPr>
-                <w:rFonts w:ascii="Helvetica" w:hAnsi="Helvetica" w:eastAsia="Helvetica" w:cs="Helvetica"/>
-                <w:i w:val="false"/>
-                <w:b w:val="false"/>
-                <w:u w:val="none"/>
-                <w:sz w:val="22"/>
-                <w:szCs w:val="22"/>
-                <w:color w:val="000000"/>
-              </w:rPr>
-            </w:pPr>
-            <w:r>
-              <w:rPr>
-                <w:rFonts w:ascii="Helvetica" w:hAnsi="Helvetica" w:eastAsia="Helvetica" w:cs="Helvetica"/>
-                <w:i w:val="false"/>
-                <w:b w:val="false"/>
-                <w:u w:val="none"/>
-                <w:sz w:val="22"/>
-                <w:szCs w:val="22"/>
-                <w:color w:val="000000"/>
-              </w:rPr>
-              <w:t xml:space="preserve">73.75</w:t>
+              <w:t xml:space="preserve">-10,336.61</w:t>
             </w:r>
           </w:p>
         </w:tc>
@@ -7351,7 +5271,7 @@
                 <w:szCs w:val="22"/>
                 <w:color w:val="000000"/>
               </w:rPr>
-              <w:t xml:space="preserve">0.68</w:t>
+              <w:t xml:space="preserve">0.61</w:t>
             </w:r>
           </w:p>
         </w:tc>
@@ -7404,113 +5324,7 @@
                 <w:szCs w:val="22"/>
                 <w:color w:val="000000"/>
               </w:rPr>
-              <w:t xml:space="preserve">0.66</w:t>
-            </w:r>
-          </w:p>
-        </w:tc>
-        <w:tc>
-          <w:tcPr>
-            <w:tcBorders>
-              <w:bottom w:val="none" w:sz="0" w:space="0" w:color="000000"/>
-              <w:top w:val="none" w:sz="0" w:space="0" w:color="000000"/>
-              <w:left w:val="none" w:sz="0" w:space="0" w:color="000000"/>
-              <w:right w:val="none" w:sz="0" w:space="0" w:color="000000"/>
-            </w:tcBorders>
-            <w:shd w:val="clear" w:color="auto" w:fill="FFFFFF"/>
-            <w:tcMar>
-              <w:top w:w="0" w:type="dxa"/>
-              <w:bottom w:w="0" w:type="dxa"/>
-              <w:left w:w="0" w:type="dxa"/>
-              <w:right w:w="0" w:type="dxa"/>
-            </w:tcMar>
-            <w:vAlign w:val="center"/>
-          </w:tcPr>
-          <w:p>
-            <w:pPr>
-              <w:pStyle w:val="Normal"/>
-              <w:jc w:val="right"/>
-              <w:pBdr>
-                <w:bottom w:val="none" w:sz="0" w:space="0" w:color="000000"/>
-                <w:top w:val="none" w:sz="0" w:space="0" w:color="000000"/>
-                <w:left w:val="none" w:sz="0" w:space="0" w:color="000000"/>
-                <w:right w:val="none" w:sz="0" w:space="0" w:color="000000"/>
-              </w:pBdr>
-              <w:spacing w:after="100" w:before="100" w:line="240"/>
-              <w:ind w:left="100" w:right="100" w:firstLine="0" w:firstLineChars="0"/>
-              <w:rPr>
-                <w:rFonts w:ascii="Helvetica" w:hAnsi="Helvetica" w:eastAsia="Helvetica" w:cs="Helvetica"/>
-                <w:i w:val="false"/>
-                <w:b w:val="false"/>
-                <w:u w:val="none"/>
-                <w:sz w:val="22"/>
-                <w:szCs w:val="22"/>
-                <w:color w:val="000000"/>
-              </w:rPr>
-            </w:pPr>
-            <w:r>
-              <w:rPr>
-                <w:rFonts w:ascii="Helvetica" w:hAnsi="Helvetica" w:eastAsia="Helvetica" w:cs="Helvetica"/>
-                <w:i w:val="false"/>
-                <w:b w:val="false"/>
-                <w:u w:val="none"/>
-                <w:sz w:val="22"/>
-                <w:szCs w:val="22"/>
-                <w:color w:val="000000"/>
-              </w:rPr>
               <w:t xml:space="preserve">-6.55</w:t>
-            </w:r>
-          </w:p>
-        </w:tc>
-        <w:tc>
-          <w:tcPr>
-            <w:tcBorders>
-              <w:bottom w:val="none" w:sz="0" w:space="0" w:color="000000"/>
-              <w:top w:val="none" w:sz="0" w:space="0" w:color="000000"/>
-              <w:left w:val="none" w:sz="0" w:space="0" w:color="000000"/>
-              <w:right w:val="none" w:sz="0" w:space="0" w:color="000000"/>
-            </w:tcBorders>
-            <w:shd w:val="clear" w:color="auto" w:fill="FFFFFF"/>
-            <w:tcMar>
-              <w:top w:w="0" w:type="dxa"/>
-              <w:bottom w:w="0" w:type="dxa"/>
-              <w:left w:w="0" w:type="dxa"/>
-              <w:right w:w="0" w:type="dxa"/>
-            </w:tcMar>
-            <w:vAlign w:val="center"/>
-          </w:tcPr>
-          <w:p>
-            <w:pPr>
-              <w:pStyle w:val="Normal"/>
-              <w:jc w:val="right"/>
-              <w:pBdr>
-                <w:bottom w:val="none" w:sz="0" w:space="0" w:color="000000"/>
-                <w:top w:val="none" w:sz="0" w:space="0" w:color="000000"/>
-                <w:left w:val="none" w:sz="0" w:space="0" w:color="000000"/>
-                <w:right w:val="none" w:sz="0" w:space="0" w:color="000000"/>
-              </w:pBdr>
-              <w:spacing w:after="100" w:before="100" w:line="240"/>
-              <w:ind w:left="100" w:right="100" w:firstLine="0" w:firstLineChars="0"/>
-              <w:rPr>
-                <w:rFonts w:ascii="Helvetica" w:hAnsi="Helvetica" w:eastAsia="Helvetica" w:cs="Helvetica"/>
-                <w:i w:val="false"/>
-                <w:b w:val="false"/>
-                <w:u w:val="none"/>
-                <w:sz w:val="22"/>
-                <w:szCs w:val="22"/>
-                <w:color w:val="000000"/>
-              </w:rPr>
-            </w:pPr>
-            <w:r>
-              <w:rPr>
-                <w:rFonts w:ascii="Helvetica" w:hAnsi="Helvetica" w:eastAsia="Helvetica" w:cs="Helvetica"/>
-                <w:i w:val="false"/>
-                <w:b w:val="false"/>
-                <w:u w:val="none"/>
-                <w:sz w:val="22"/>
-                <w:szCs w:val="22"/>
-                <w:color w:val="000000"/>
-              </w:rPr>
-              <w:t xml:space="preserve">0.23</w:t>
             </w:r>
           </w:p>
         </w:tc>
@@ -7622,7 +5436,7 @@
                 <w:szCs w:val="22"/>
                 <w:color w:val="000000"/>
               </w:rPr>
-              <w:t xml:space="preserve">0.67</w:t>
+              <w:t xml:space="preserve">0.59</w:t>
             </w:r>
           </w:p>
         </w:tc>
@@ -7675,113 +5489,7 @@
                 <w:szCs w:val="22"/>
                 <w:color w:val="000000"/>
               </w:rPr>
-              <w:t xml:space="preserve">0.64</w:t>
-            </w:r>
-          </w:p>
-        </w:tc>
-        <w:tc>
-          <w:tcPr>
-            <w:tcBorders>
-              <w:bottom w:val="none" w:sz="0" w:space="0" w:color="000000"/>
-              <w:top w:val="none" w:sz="0" w:space="0" w:color="000000"/>
-              <w:left w:val="none" w:sz="0" w:space="0" w:color="000000"/>
-              <w:right w:val="none" w:sz="0" w:space="0" w:color="000000"/>
-            </w:tcBorders>
-            <w:shd w:val="clear" w:color="auto" w:fill="FFFFFF"/>
-            <w:tcMar>
-              <w:top w:w="0" w:type="dxa"/>
-              <w:bottom w:w="0" w:type="dxa"/>
-              <w:left w:w="0" w:type="dxa"/>
-              <w:right w:w="0" w:type="dxa"/>
-            </w:tcMar>
-            <w:vAlign w:val="center"/>
-          </w:tcPr>
-          <w:p>
-            <w:pPr>
-              <w:pStyle w:val="Normal"/>
-              <w:jc w:val="right"/>
-              <w:pBdr>
-                <w:bottom w:val="none" w:sz="0" w:space="0" w:color="000000"/>
-                <w:top w:val="none" w:sz="0" w:space="0" w:color="000000"/>
-                <w:left w:val="none" w:sz="0" w:space="0" w:color="000000"/>
-                <w:right w:val="none" w:sz="0" w:space="0" w:color="000000"/>
-              </w:pBdr>
-              <w:spacing w:after="100" w:before="100" w:line="240"/>
-              <w:ind w:left="100" w:right="100" w:firstLine="0" w:firstLineChars="0"/>
-              <w:rPr>
-                <w:rFonts w:ascii="Helvetica" w:hAnsi="Helvetica" w:eastAsia="Helvetica" w:cs="Helvetica"/>
-                <w:i w:val="false"/>
-                <w:b w:val="false"/>
-                <w:u w:val="none"/>
-                <w:sz w:val="22"/>
-                <w:szCs w:val="22"/>
-                <w:color w:val="000000"/>
-              </w:rPr>
-            </w:pPr>
-            <w:r>
-              <w:rPr>
-                <w:rFonts w:ascii="Helvetica" w:hAnsi="Helvetica" w:eastAsia="Helvetica" w:cs="Helvetica"/>
-                <w:i w:val="false"/>
-                <w:b w:val="false"/>
-                <w:u w:val="none"/>
-                <w:sz w:val="22"/>
-                <w:szCs w:val="22"/>
-                <w:color w:val="000000"/>
-              </w:rPr>
-              <w:t xml:space="preserve">-7.32</w:t>
-            </w:r>
-          </w:p>
-        </w:tc>
-        <w:tc>
-          <w:tcPr>
-            <w:tcBorders>
-              <w:bottom w:val="none" w:sz="0" w:space="0" w:color="000000"/>
-              <w:top w:val="none" w:sz="0" w:space="0" w:color="000000"/>
-              <w:left w:val="none" w:sz="0" w:space="0" w:color="000000"/>
-              <w:right w:val="none" w:sz="0" w:space="0" w:color="000000"/>
-            </w:tcBorders>
-            <w:shd w:val="clear" w:color="auto" w:fill="FFFFFF"/>
-            <w:tcMar>
-              <w:top w:w="0" w:type="dxa"/>
-              <w:bottom w:w="0" w:type="dxa"/>
-              <w:left w:w="0" w:type="dxa"/>
-              <w:right w:w="0" w:type="dxa"/>
-            </w:tcMar>
-            <w:vAlign w:val="center"/>
-          </w:tcPr>
-          <w:p>
-            <w:pPr>
-              <w:pStyle w:val="Normal"/>
-              <w:jc w:val="right"/>
-              <w:pBdr>
-                <w:bottom w:val="none" w:sz="0" w:space="0" w:color="000000"/>
-                <w:top w:val="none" w:sz="0" w:space="0" w:color="000000"/>
-                <w:left w:val="none" w:sz="0" w:space="0" w:color="000000"/>
-                <w:right w:val="none" w:sz="0" w:space="0" w:color="000000"/>
-              </w:pBdr>
-              <w:spacing w:after="100" w:before="100" w:line="240"/>
-              <w:ind w:left="100" w:right="100" w:firstLine="0" w:firstLineChars="0"/>
-              <w:rPr>
-                <w:rFonts w:ascii="Helvetica" w:hAnsi="Helvetica" w:eastAsia="Helvetica" w:cs="Helvetica"/>
-                <w:i w:val="false"/>
-                <w:b w:val="false"/>
-                <w:u w:val="none"/>
-                <w:sz w:val="22"/>
-                <w:szCs w:val="22"/>
-                <w:color w:val="000000"/>
-              </w:rPr>
-            </w:pPr>
-            <w:r>
-              <w:rPr>
-                <w:rFonts w:ascii="Helvetica" w:hAnsi="Helvetica" w:eastAsia="Helvetica" w:cs="Helvetica"/>
-                <w:i w:val="false"/>
-                <w:b w:val="false"/>
-                <w:u w:val="none"/>
-                <w:sz w:val="22"/>
-                <w:szCs w:val="22"/>
-                <w:color w:val="000000"/>
-              </w:rPr>
-              <w:t xml:space="preserve">0.05</w:t>
+              <w:t xml:space="preserve">-7.15</w:t>
             </w:r>
           </w:p>
         </w:tc>
@@ -7893,7 +5601,7 @@
                 <w:szCs w:val="22"/>
                 <w:color w:val="000000"/>
               </w:rPr>
-              <w:t xml:space="preserve">0.00</w:t>
+              <w:t xml:space="preserve">0.01</w:t>
             </w:r>
           </w:p>
         </w:tc>
@@ -7946,113 +5654,7 @@
                 <w:szCs w:val="22"/>
                 <w:color w:val="000000"/>
               </w:rPr>
-              <w:t xml:space="preserve">0.00</w:t>
-            </w:r>
-          </w:p>
-        </w:tc>
-        <w:tc>
-          <w:tcPr>
-            <w:tcBorders>
-              <w:bottom w:val="none" w:sz="0" w:space="0" w:color="000000"/>
-              <w:top w:val="none" w:sz="0" w:space="0" w:color="000000"/>
-              <w:left w:val="none" w:sz="0" w:space="0" w:color="000000"/>
-              <w:right w:val="none" w:sz="0" w:space="0" w:color="000000"/>
-            </w:tcBorders>
-            <w:shd w:val="clear" w:color="auto" w:fill="FFFFFF"/>
-            <w:tcMar>
-              <w:top w:w="0" w:type="dxa"/>
-              <w:bottom w:w="0" w:type="dxa"/>
-              <w:left w:w="0" w:type="dxa"/>
-              <w:right w:w="0" w:type="dxa"/>
-            </w:tcMar>
-            <w:vAlign w:val="center"/>
-          </w:tcPr>
-          <w:p>
-            <w:pPr>
-              <w:pStyle w:val="Normal"/>
-              <w:jc w:val="right"/>
-              <w:pBdr>
-                <w:bottom w:val="none" w:sz="0" w:space="0" w:color="000000"/>
-                <w:top w:val="none" w:sz="0" w:space="0" w:color="000000"/>
-                <w:left w:val="none" w:sz="0" w:space="0" w:color="000000"/>
-                <w:right w:val="none" w:sz="0" w:space="0" w:color="000000"/>
-              </w:pBdr>
-              <w:spacing w:after="100" w:before="100" w:line="240"/>
-              <w:ind w:left="100" w:right="100" w:firstLine="0" w:firstLineChars="0"/>
-              <w:rPr>
-                <w:rFonts w:ascii="Helvetica" w:hAnsi="Helvetica" w:eastAsia="Helvetica" w:cs="Helvetica"/>
-                <w:i w:val="false"/>
-                <w:b w:val="false"/>
-                <w:u w:val="none"/>
-                <w:sz w:val="22"/>
-                <w:szCs w:val="22"/>
-                <w:color w:val="000000"/>
-              </w:rPr>
-            </w:pPr>
-            <w:r>
-              <w:rPr>
-                <w:rFonts w:ascii="Helvetica" w:hAnsi="Helvetica" w:eastAsia="Helvetica" w:cs="Helvetica"/>
-                <w:i w:val="false"/>
-                <w:b w:val="false"/>
-                <w:u w:val="none"/>
-                <w:sz w:val="22"/>
-                <w:szCs w:val="22"/>
-                <w:color w:val="000000"/>
-              </w:rPr>
-              <w:t xml:space="preserve">0.09</w:t>
-            </w:r>
-          </w:p>
-        </w:tc>
-        <w:tc>
-          <w:tcPr>
-            <w:tcBorders>
-              <w:bottom w:val="none" w:sz="0" w:space="0" w:color="000000"/>
-              <w:top w:val="none" w:sz="0" w:space="0" w:color="000000"/>
-              <w:left w:val="none" w:sz="0" w:space="0" w:color="000000"/>
-              <w:right w:val="none" w:sz="0" w:space="0" w:color="000000"/>
-            </w:tcBorders>
-            <w:shd w:val="clear" w:color="auto" w:fill="FFFFFF"/>
-            <w:tcMar>
-              <w:top w:w="0" w:type="dxa"/>
-              <w:bottom w:w="0" w:type="dxa"/>
-              <w:left w:w="0" w:type="dxa"/>
-              <w:right w:w="0" w:type="dxa"/>
-            </w:tcMar>
-            <w:vAlign w:val="center"/>
-          </w:tcPr>
-          <w:p>
-            <w:pPr>
-              <w:pStyle w:val="Normal"/>
-              <w:jc w:val="right"/>
-              <w:pBdr>
-                <w:bottom w:val="none" w:sz="0" w:space="0" w:color="000000"/>
-                <w:top w:val="none" w:sz="0" w:space="0" w:color="000000"/>
-                <w:left w:val="none" w:sz="0" w:space="0" w:color="000000"/>
-                <w:right w:val="none" w:sz="0" w:space="0" w:color="000000"/>
-              </w:pBdr>
-              <w:spacing w:after="100" w:before="100" w:line="240"/>
-              <w:ind w:left="100" w:right="100" w:firstLine="0" w:firstLineChars="0"/>
-              <w:rPr>
-                <w:rFonts w:ascii="Helvetica" w:hAnsi="Helvetica" w:eastAsia="Helvetica" w:cs="Helvetica"/>
-                <w:i w:val="false"/>
-                <w:b w:val="false"/>
-                <w:u w:val="none"/>
-                <w:sz w:val="22"/>
-                <w:szCs w:val="22"/>
-                <w:color w:val="000000"/>
-              </w:rPr>
-            </w:pPr>
-            <w:r>
-              <w:rPr>
-                <w:rFonts w:ascii="Helvetica" w:hAnsi="Helvetica" w:eastAsia="Helvetica" w:cs="Helvetica"/>
-                <w:i w:val="false"/>
-                <w:b w:val="false"/>
-                <w:u w:val="none"/>
-                <w:sz w:val="22"/>
-                <w:szCs w:val="22"/>
-                <w:color w:val="000000"/>
-              </w:rPr>
-              <w:t xml:space="preserve">0.02</w:t>
+              <w:t xml:space="preserve">0.08</w:t>
             </w:r>
           </w:p>
         </w:tc>
@@ -8217,113 +5819,7 @@
                 <w:szCs w:val="22"/>
                 <w:color w:val="000000"/>
               </w:rPr>
-              <w:t xml:space="preserve">0.01</w:t>
-            </w:r>
-          </w:p>
-        </w:tc>
-        <w:tc>
-          <w:tcPr>
-            <w:tcBorders>
-              <w:bottom w:val="none" w:sz="0" w:space="0" w:color="000000"/>
-              <w:top w:val="none" w:sz="0" w:space="0" w:color="000000"/>
-              <w:left w:val="none" w:sz="0" w:space="0" w:color="000000"/>
-              <w:right w:val="none" w:sz="0" w:space="0" w:color="000000"/>
-            </w:tcBorders>
-            <w:shd w:val="clear" w:color="auto" w:fill="FFFFFF"/>
-            <w:tcMar>
-              <w:top w:w="0" w:type="dxa"/>
-              <w:bottom w:w="0" w:type="dxa"/>
-              <w:left w:w="0" w:type="dxa"/>
-              <w:right w:w="0" w:type="dxa"/>
-            </w:tcMar>
-            <w:vAlign w:val="center"/>
-          </w:tcPr>
-          <w:p>
-            <w:pPr>
-              <w:pStyle w:val="Normal"/>
-              <w:jc w:val="right"/>
-              <w:pBdr>
-                <w:bottom w:val="none" w:sz="0" w:space="0" w:color="000000"/>
-                <w:top w:val="none" w:sz="0" w:space="0" w:color="000000"/>
-                <w:left w:val="none" w:sz="0" w:space="0" w:color="000000"/>
-                <w:right w:val="none" w:sz="0" w:space="0" w:color="000000"/>
-              </w:pBdr>
-              <w:spacing w:after="100" w:before="100" w:line="240"/>
-              <w:ind w:left="100" w:right="100" w:firstLine="0" w:firstLineChars="0"/>
-              <w:rPr>
-                <w:rFonts w:ascii="Helvetica" w:hAnsi="Helvetica" w:eastAsia="Helvetica" w:cs="Helvetica"/>
-                <w:i w:val="false"/>
-                <w:b w:val="false"/>
-                <w:u w:val="none"/>
-                <w:sz w:val="22"/>
-                <w:szCs w:val="22"/>
-                <w:color w:val="000000"/>
-              </w:rPr>
-            </w:pPr>
-            <w:r>
-              <w:rPr>
-                <w:rFonts w:ascii="Helvetica" w:hAnsi="Helvetica" w:eastAsia="Helvetica" w:cs="Helvetica"/>
-                <w:i w:val="false"/>
-                <w:b w:val="false"/>
-                <w:u w:val="none"/>
-                <w:sz w:val="22"/>
-                <w:szCs w:val="22"/>
-                <w:color w:val="000000"/>
-              </w:rPr>
-              <w:t xml:space="preserve">0.17</w:t>
-            </w:r>
-          </w:p>
-        </w:tc>
-        <w:tc>
-          <w:tcPr>
-            <w:tcBorders>
-              <w:bottom w:val="none" w:sz="0" w:space="0" w:color="000000"/>
-              <w:top w:val="none" w:sz="0" w:space="0" w:color="000000"/>
-              <w:left w:val="none" w:sz="0" w:space="0" w:color="000000"/>
-              <w:right w:val="none" w:sz="0" w:space="0" w:color="000000"/>
-            </w:tcBorders>
-            <w:shd w:val="clear" w:color="auto" w:fill="FFFFFF"/>
-            <w:tcMar>
-              <w:top w:w="0" w:type="dxa"/>
-              <w:bottom w:w="0" w:type="dxa"/>
-              <w:left w:w="0" w:type="dxa"/>
-              <w:right w:w="0" w:type="dxa"/>
-            </w:tcMar>
-            <w:vAlign w:val="center"/>
-          </w:tcPr>
-          <w:p>
-            <w:pPr>
-              <w:pStyle w:val="Normal"/>
-              <w:jc w:val="right"/>
-              <w:pBdr>
-                <w:bottom w:val="none" w:sz="0" w:space="0" w:color="000000"/>
-                <w:top w:val="none" w:sz="0" w:space="0" w:color="000000"/>
-                <w:left w:val="none" w:sz="0" w:space="0" w:color="000000"/>
-                <w:right w:val="none" w:sz="0" w:space="0" w:color="000000"/>
-              </w:pBdr>
-              <w:spacing w:after="100" w:before="100" w:line="240"/>
-              <w:ind w:left="100" w:right="100" w:firstLine="0" w:firstLineChars="0"/>
-              <w:rPr>
-                <w:rFonts w:ascii="Helvetica" w:hAnsi="Helvetica" w:eastAsia="Helvetica" w:cs="Helvetica"/>
-                <w:i w:val="false"/>
-                <w:b w:val="false"/>
-                <w:u w:val="none"/>
-                <w:sz w:val="22"/>
-                <w:szCs w:val="22"/>
-                <w:color w:val="000000"/>
-              </w:rPr>
-            </w:pPr>
-            <w:r>
-              <w:rPr>
-                <w:rFonts w:ascii="Helvetica" w:hAnsi="Helvetica" w:eastAsia="Helvetica" w:cs="Helvetica"/>
-                <w:i w:val="false"/>
-                <w:b w:val="false"/>
-                <w:u w:val="none"/>
-                <w:sz w:val="22"/>
-                <w:szCs w:val="22"/>
-                <w:color w:val="000000"/>
-              </w:rPr>
-              <w:t xml:space="preserve">0.05</w:t>
+              <w:t xml:space="preserve">0.15</w:t>
             </w:r>
           </w:p>
         </w:tc>
@@ -8435,7 +5931,7 @@
                 <w:szCs w:val="22"/>
                 <w:color w:val="000000"/>
               </w:rPr>
-              <w:t xml:space="preserve">0.02</w:t>
+              <w:t xml:space="preserve">0.06</w:t>
             </w:r>
           </w:p>
         </w:tc>
@@ -8488,113 +5984,7 @@
                 <w:szCs w:val="22"/>
                 <w:color w:val="000000"/>
               </w:rPr>
-              <w:t xml:space="preserve">0.03</w:t>
-            </w:r>
-          </w:p>
-        </w:tc>
-        <w:tc>
-          <w:tcPr>
-            <w:tcBorders>
-              <w:bottom w:val="none" w:sz="0" w:space="0" w:color="000000"/>
-              <w:top w:val="none" w:sz="0" w:space="0" w:color="000000"/>
-              <w:left w:val="none" w:sz="0" w:space="0" w:color="000000"/>
-              <w:right w:val="none" w:sz="0" w:space="0" w:color="000000"/>
-            </w:tcBorders>
-            <w:shd w:val="clear" w:color="auto" w:fill="FFFFFF"/>
-            <w:tcMar>
-              <w:top w:w="0" w:type="dxa"/>
-              <w:bottom w:w="0" w:type="dxa"/>
-              <w:left w:w="0" w:type="dxa"/>
-              <w:right w:w="0" w:type="dxa"/>
-            </w:tcMar>
-            <w:vAlign w:val="center"/>
-          </w:tcPr>
-          <w:p>
-            <w:pPr>
-              <w:pStyle w:val="Normal"/>
-              <w:jc w:val="right"/>
-              <w:pBdr>
-                <w:bottom w:val="none" w:sz="0" w:space="0" w:color="000000"/>
-                <w:top w:val="none" w:sz="0" w:space="0" w:color="000000"/>
-                <w:left w:val="none" w:sz="0" w:space="0" w:color="000000"/>
-                <w:right w:val="none" w:sz="0" w:space="0" w:color="000000"/>
-              </w:pBdr>
-              <w:spacing w:after="100" w:before="100" w:line="240"/>
-              <w:ind w:left="100" w:right="100" w:firstLine="0" w:firstLineChars="0"/>
-              <w:rPr>
-                <w:rFonts w:ascii="Helvetica" w:hAnsi="Helvetica" w:eastAsia="Helvetica" w:cs="Helvetica"/>
-                <w:i w:val="false"/>
-                <w:b w:val="false"/>
-                <w:u w:val="none"/>
-                <w:sz w:val="22"/>
-                <w:szCs w:val="22"/>
-                <w:color w:val="000000"/>
-              </w:rPr>
-            </w:pPr>
-            <w:r>
-              <w:rPr>
-                <w:rFonts w:ascii="Helvetica" w:hAnsi="Helvetica" w:eastAsia="Helvetica" w:cs="Helvetica"/>
-                <w:i w:val="false"/>
-                <w:b w:val="false"/>
-                <w:u w:val="none"/>
-                <w:sz w:val="22"/>
-                <w:szCs w:val="22"/>
-                <w:color w:val="000000"/>
-              </w:rPr>
-              <w:t xml:space="preserve">10.68</w:t>
-            </w:r>
-          </w:p>
-        </w:tc>
-        <w:tc>
-          <w:tcPr>
-            <w:tcBorders>
-              <w:bottom w:val="none" w:sz="0" w:space="0" w:color="000000"/>
-              <w:top w:val="none" w:sz="0" w:space="0" w:color="000000"/>
-              <w:left w:val="none" w:sz="0" w:space="0" w:color="000000"/>
-              <w:right w:val="none" w:sz="0" w:space="0" w:color="000000"/>
-            </w:tcBorders>
-            <w:shd w:val="clear" w:color="auto" w:fill="FFFFFF"/>
-            <w:tcMar>
-              <w:top w:w="0" w:type="dxa"/>
-              <w:bottom w:w="0" w:type="dxa"/>
-              <w:left w:w="0" w:type="dxa"/>
-              <w:right w:w="0" w:type="dxa"/>
-            </w:tcMar>
-            <w:vAlign w:val="center"/>
-          </w:tcPr>
-          <w:p>
-            <w:pPr>
-              <w:pStyle w:val="Normal"/>
-              <w:jc w:val="right"/>
-              <w:pBdr>
-                <w:bottom w:val="none" w:sz="0" w:space="0" w:color="000000"/>
-                <w:top w:val="none" w:sz="0" w:space="0" w:color="000000"/>
-                <w:left w:val="none" w:sz="0" w:space="0" w:color="000000"/>
-                <w:right w:val="none" w:sz="0" w:space="0" w:color="000000"/>
-              </w:pBdr>
-              <w:spacing w:after="100" w:before="100" w:line="240"/>
-              <w:ind w:left="100" w:right="100" w:firstLine="0" w:firstLineChars="0"/>
-              <w:rPr>
-                <w:rFonts w:ascii="Helvetica" w:hAnsi="Helvetica" w:eastAsia="Helvetica" w:cs="Helvetica"/>
-                <w:i w:val="false"/>
-                <w:b w:val="false"/>
-                <w:u w:val="none"/>
-                <w:sz w:val="22"/>
-                <w:szCs w:val="22"/>
-                <w:color w:val="000000"/>
-              </w:rPr>
-            </w:pPr>
-            <w:r>
-              <w:rPr>
-                <w:rFonts w:ascii="Helvetica" w:hAnsi="Helvetica" w:eastAsia="Helvetica" w:cs="Helvetica"/>
-                <w:i w:val="false"/>
-                <w:b w:val="false"/>
-                <w:u w:val="none"/>
-                <w:sz w:val="22"/>
-                <w:szCs w:val="22"/>
-                <w:color w:val="000000"/>
-              </w:rPr>
-              <w:t xml:space="preserve">0.79</w:t>
+              <w:t xml:space="preserve">8.49</w:t>
             </w:r>
           </w:p>
         </w:tc>
@@ -8706,7 +6096,7 @@
                 <w:szCs w:val="22"/>
                 <w:color w:val="000000"/>
               </w:rPr>
-              <w:t xml:space="preserve">0.15</w:t>
+              <w:t xml:space="preserve">0.24</w:t>
             </w:r>
           </w:p>
         </w:tc>
@@ -8759,113 +6149,7 @@
                 <w:szCs w:val="22"/>
                 <w:color w:val="000000"/>
               </w:rPr>
-              <w:t xml:space="preserve">0.18</w:t>
-            </w:r>
-          </w:p>
-        </w:tc>
-        <w:tc>
-          <w:tcPr>
-            <w:tcBorders>
-              <w:bottom w:val="none" w:sz="0" w:space="0" w:color="000000"/>
-              <w:top w:val="none" w:sz="0" w:space="0" w:color="000000"/>
-              <w:left w:val="none" w:sz="0" w:space="0" w:color="000000"/>
-              <w:right w:val="none" w:sz="0" w:space="0" w:color="000000"/>
-            </w:tcBorders>
-            <w:shd w:val="clear" w:color="auto" w:fill="FFFFFF"/>
-            <w:tcMar>
-              <w:top w:w="0" w:type="dxa"/>
-              <w:bottom w:w="0" w:type="dxa"/>
-              <w:left w:w="0" w:type="dxa"/>
-              <w:right w:w="0" w:type="dxa"/>
-            </w:tcMar>
-            <w:vAlign w:val="center"/>
-          </w:tcPr>
-          <w:p>
-            <w:pPr>
-              <w:pStyle w:val="Normal"/>
-              <w:jc w:val="right"/>
-              <w:pBdr>
-                <w:bottom w:val="none" w:sz="0" w:space="0" w:color="000000"/>
-                <w:top w:val="none" w:sz="0" w:space="0" w:color="000000"/>
-                <w:left w:val="none" w:sz="0" w:space="0" w:color="000000"/>
-                <w:right w:val="none" w:sz="0" w:space="0" w:color="000000"/>
-              </w:pBdr>
-              <w:spacing w:after="100" w:before="100" w:line="240"/>
-              <w:ind w:left="100" w:right="100" w:firstLine="0" w:firstLineChars="0"/>
-              <w:rPr>
-                <w:rFonts w:ascii="Helvetica" w:hAnsi="Helvetica" w:eastAsia="Helvetica" w:cs="Helvetica"/>
-                <w:i w:val="false"/>
-                <w:b w:val="false"/>
-                <w:u w:val="none"/>
-                <w:sz w:val="22"/>
-                <w:szCs w:val="22"/>
-                <w:color w:val="000000"/>
-              </w:rPr>
-            </w:pPr>
-            <w:r>
-              <w:rPr>
-                <w:rFonts w:ascii="Helvetica" w:hAnsi="Helvetica" w:eastAsia="Helvetica" w:cs="Helvetica"/>
-                <w:i w:val="false"/>
-                <w:b w:val="false"/>
-                <w:u w:val="none"/>
-                <w:sz w:val="22"/>
-                <w:szCs w:val="22"/>
-                <w:color w:val="000000"/>
-              </w:rPr>
-              <w:t xml:space="preserve">3.27</w:t>
-            </w:r>
-          </w:p>
-        </w:tc>
-        <w:tc>
-          <w:tcPr>
-            <w:tcBorders>
-              <w:bottom w:val="none" w:sz="0" w:space="0" w:color="000000"/>
-              <w:top w:val="none" w:sz="0" w:space="0" w:color="000000"/>
-              <w:left w:val="none" w:sz="0" w:space="0" w:color="000000"/>
-              <w:right w:val="none" w:sz="0" w:space="0" w:color="000000"/>
-            </w:tcBorders>
-            <w:shd w:val="clear" w:color="auto" w:fill="FFFFFF"/>
-            <w:tcMar>
-              <w:top w:w="0" w:type="dxa"/>
-              <w:bottom w:w="0" w:type="dxa"/>
-              <w:left w:w="0" w:type="dxa"/>
-              <w:right w:w="0" w:type="dxa"/>
-            </w:tcMar>
-            <w:vAlign w:val="center"/>
-          </w:tcPr>
-          <w:p>
-            <w:pPr>
-              <w:pStyle w:val="Normal"/>
-              <w:jc w:val="right"/>
-              <w:pBdr>
-                <w:bottom w:val="none" w:sz="0" w:space="0" w:color="000000"/>
-                <w:top w:val="none" w:sz="0" w:space="0" w:color="000000"/>
-                <w:left w:val="none" w:sz="0" w:space="0" w:color="000000"/>
-                <w:right w:val="none" w:sz="0" w:space="0" w:color="000000"/>
-              </w:pBdr>
-              <w:spacing w:after="100" w:before="100" w:line="240"/>
-              <w:ind w:left="100" w:right="100" w:firstLine="0" w:firstLineChars="0"/>
-              <w:rPr>
-                <w:rFonts w:ascii="Helvetica" w:hAnsi="Helvetica" w:eastAsia="Helvetica" w:cs="Helvetica"/>
-                <w:i w:val="false"/>
-                <w:b w:val="false"/>
-                <w:u w:val="none"/>
-                <w:sz w:val="22"/>
-                <w:szCs w:val="22"/>
-                <w:color w:val="000000"/>
-              </w:rPr>
-            </w:pPr>
-            <w:r>
-              <w:rPr>
-                <w:rFonts w:ascii="Helvetica" w:hAnsi="Helvetica" w:eastAsia="Helvetica" w:cs="Helvetica"/>
-                <w:i w:val="false"/>
-                <w:b w:val="false"/>
-                <w:u w:val="none"/>
-                <w:sz w:val="22"/>
-                <w:szCs w:val="22"/>
-                <w:color w:val="000000"/>
-              </w:rPr>
-              <w:t xml:space="preserve">0.89</w:t>
+              <w:t xml:space="preserve">2.91</w:t>
             </w:r>
           </w:p>
         </w:tc>
@@ -8977,7 +6261,7 @@
                 <w:szCs w:val="22"/>
                 <w:color w:val="000000"/>
               </w:rPr>
-              <w:t xml:space="preserve">0.22</w:t>
+              <w:t xml:space="preserve">0.42</w:t>
             </w:r>
           </w:p>
         </w:tc>
@@ -9030,113 +6314,7 @@
                 <w:szCs w:val="22"/>
                 <w:color w:val="000000"/>
               </w:rPr>
-              <w:t xml:space="preserve">0.28</w:t>
-            </w:r>
-          </w:p>
-        </w:tc>
-        <w:tc>
-          <w:tcPr>
-            <w:tcBorders>
-              <w:bottom w:val="none" w:sz="0" w:space="0" w:color="000000"/>
-              <w:top w:val="none" w:sz="0" w:space="0" w:color="000000"/>
-              <w:left w:val="none" w:sz="0" w:space="0" w:color="000000"/>
-              <w:right w:val="none" w:sz="0" w:space="0" w:color="000000"/>
-            </w:tcBorders>
-            <w:shd w:val="clear" w:color="auto" w:fill="FFFFFF"/>
-            <w:tcMar>
-              <w:top w:w="0" w:type="dxa"/>
-              <w:bottom w:w="0" w:type="dxa"/>
-              <w:left w:w="0" w:type="dxa"/>
-              <w:right w:w="0" w:type="dxa"/>
-            </w:tcMar>
-            <w:vAlign w:val="center"/>
-          </w:tcPr>
-          <w:p>
-            <w:pPr>
-              <w:pStyle w:val="Normal"/>
-              <w:jc w:val="right"/>
-              <w:pBdr>
-                <w:bottom w:val="none" w:sz="0" w:space="0" w:color="000000"/>
-                <w:top w:val="none" w:sz="0" w:space="0" w:color="000000"/>
-                <w:left w:val="none" w:sz="0" w:space="0" w:color="000000"/>
-                <w:right w:val="none" w:sz="0" w:space="0" w:color="000000"/>
-              </w:pBdr>
-              <w:spacing w:after="100" w:before="100" w:line="240"/>
-              <w:ind w:left="100" w:right="100" w:firstLine="0" w:firstLineChars="0"/>
-              <w:rPr>
-                <w:rFonts w:ascii="Helvetica" w:hAnsi="Helvetica" w:eastAsia="Helvetica" w:cs="Helvetica"/>
-                <w:i w:val="false"/>
-                <w:b w:val="false"/>
-                <w:u w:val="none"/>
-                <w:sz w:val="22"/>
-                <w:szCs w:val="22"/>
-                <w:color w:val="000000"/>
-              </w:rPr>
-            </w:pPr>
-            <w:r>
-              <w:rPr>
-                <w:rFonts w:ascii="Helvetica" w:hAnsi="Helvetica" w:eastAsia="Helvetica" w:cs="Helvetica"/>
-                <w:i w:val="false"/>
-                <w:b w:val="false"/>
-                <w:u w:val="none"/>
-                <w:sz w:val="22"/>
-                <w:szCs w:val="22"/>
-                <w:color w:val="000000"/>
-              </w:rPr>
-              <w:t xml:space="preserve">-0.45</w:t>
-            </w:r>
-          </w:p>
-        </w:tc>
-        <w:tc>
-          <w:tcPr>
-            <w:tcBorders>
-              <w:bottom w:val="none" w:sz="0" w:space="0" w:color="000000"/>
-              <w:top w:val="none" w:sz="0" w:space="0" w:color="000000"/>
-              <w:left w:val="none" w:sz="0" w:space="0" w:color="000000"/>
-              <w:right w:val="none" w:sz="0" w:space="0" w:color="000000"/>
-            </w:tcBorders>
-            <w:shd w:val="clear" w:color="auto" w:fill="FFFFFF"/>
-            <w:tcMar>
-              <w:top w:w="0" w:type="dxa"/>
-              <w:bottom w:w="0" w:type="dxa"/>
-              <w:left w:w="0" w:type="dxa"/>
-              <w:right w:w="0" w:type="dxa"/>
-            </w:tcMar>
-            <w:vAlign w:val="center"/>
-          </w:tcPr>
-          <w:p>
-            <w:pPr>
-              <w:pStyle w:val="Normal"/>
-              <w:jc w:val="right"/>
-              <w:pBdr>
-                <w:bottom w:val="none" w:sz="0" w:space="0" w:color="000000"/>
-                <w:top w:val="none" w:sz="0" w:space="0" w:color="000000"/>
-                <w:left w:val="none" w:sz="0" w:space="0" w:color="000000"/>
-                <w:right w:val="none" w:sz="0" w:space="0" w:color="000000"/>
-              </w:pBdr>
-              <w:spacing w:after="100" w:before="100" w:line="240"/>
-              <w:ind w:left="100" w:right="100" w:firstLine="0" w:firstLineChars="0"/>
-              <w:rPr>
-                <w:rFonts w:ascii="Helvetica" w:hAnsi="Helvetica" w:eastAsia="Helvetica" w:cs="Helvetica"/>
-                <w:i w:val="false"/>
-                <w:b w:val="false"/>
-                <w:u w:val="none"/>
-                <w:sz w:val="22"/>
-                <w:szCs w:val="22"/>
-                <w:color w:val="000000"/>
-              </w:rPr>
-            </w:pPr>
-            <w:r>
-              <w:rPr>
-                <w:rFonts w:ascii="Helvetica" w:hAnsi="Helvetica" w:eastAsia="Helvetica" w:cs="Helvetica"/>
-                <w:i w:val="false"/>
-                <w:b w:val="false"/>
-                <w:u w:val="none"/>
-                <w:sz w:val="22"/>
-                <w:szCs w:val="22"/>
-                <w:color w:val="000000"/>
-              </w:rPr>
-              <w:t xml:space="preserve">17.48</w:t>
+              <w:t xml:space="preserve">-0.41</w:t>
             </w:r>
           </w:p>
         </w:tc>
@@ -9248,113 +6426,7 @@
                 <w:szCs w:val="22"/>
                 <w:color w:val="000000"/>
               </w:rPr>
-              <w:t xml:space="preserve">-0.57</w:t>
-            </w:r>
-          </w:p>
-        </w:tc>
-        <w:tc>
-          <w:tcPr>
-            <w:tcBorders>
-              <w:bottom w:val="none" w:sz="0" w:space="0" w:color="000000"/>
-              <w:top w:val="none" w:sz="0" w:space="0" w:color="000000"/>
-              <w:left w:val="none" w:sz="0" w:space="0" w:color="000000"/>
-              <w:right w:val="none" w:sz="0" w:space="0" w:color="000000"/>
-            </w:tcBorders>
-            <w:shd w:val="clear" w:color="auto" w:fill="FFFFFF"/>
-            <w:tcMar>
-              <w:top w:w="0" w:type="dxa"/>
-              <w:bottom w:w="0" w:type="dxa"/>
-              <w:left w:w="0" w:type="dxa"/>
-              <w:right w:w="0" w:type="dxa"/>
-            </w:tcMar>
-            <w:vAlign w:val="center"/>
-          </w:tcPr>
-          <w:p>
-            <w:pPr>
-              <w:pStyle w:val="Normal"/>
-              <w:jc w:val="right"/>
-              <w:pBdr>
-                <w:bottom w:val="none" w:sz="0" w:space="0" w:color="000000"/>
-                <w:top w:val="none" w:sz="0" w:space="0" w:color="000000"/>
-                <w:left w:val="none" w:sz="0" w:space="0" w:color="000000"/>
-                <w:right w:val="none" w:sz="0" w:space="0" w:color="000000"/>
-              </w:pBdr>
-              <w:spacing w:after="100" w:before="100" w:line="240"/>
-              <w:ind w:left="100" w:right="100" w:firstLine="0" w:firstLineChars="0"/>
-              <w:rPr>
-                <w:rFonts w:ascii="Helvetica" w:hAnsi="Helvetica" w:eastAsia="Helvetica" w:cs="Helvetica"/>
-                <w:i w:val="false"/>
-                <w:b w:val="false"/>
-                <w:u w:val="none"/>
-                <w:sz w:val="22"/>
-                <w:szCs w:val="22"/>
-                <w:color w:val="000000"/>
-              </w:rPr>
-            </w:pPr>
-            <w:r>
-              <w:rPr>
-                <w:rFonts w:ascii="Helvetica" w:hAnsi="Helvetica" w:eastAsia="Helvetica" w:cs="Helvetica"/>
-                <w:i w:val="false"/>
-                <w:b w:val="false"/>
-                <w:u w:val="none"/>
-                <w:sz w:val="22"/>
-                <w:szCs w:val="22"/>
-                <w:color w:val="000000"/>
-              </w:rPr>
-              <w:t xml:space="preserve">-0.50</w:t>
-            </w:r>
-          </w:p>
-        </w:tc>
-        <w:tc>
-          <w:tcPr>
-            <w:tcBorders>
-              <w:bottom w:val="none" w:sz="0" w:space="0" w:color="000000"/>
-              <w:top w:val="none" w:sz="0" w:space="0" w:color="000000"/>
-              <w:left w:val="none" w:sz="0" w:space="0" w:color="000000"/>
-              <w:right w:val="none" w:sz="0" w:space="0" w:color="000000"/>
-            </w:tcBorders>
-            <w:shd w:val="clear" w:color="auto" w:fill="FFFFFF"/>
-            <w:tcMar>
-              <w:top w:w="0" w:type="dxa"/>
-              <w:bottom w:w="0" w:type="dxa"/>
-              <w:left w:w="0" w:type="dxa"/>
-              <w:right w:w="0" w:type="dxa"/>
-            </w:tcMar>
-            <w:vAlign w:val="center"/>
-          </w:tcPr>
-          <w:p>
-            <w:pPr>
-              <w:pStyle w:val="Normal"/>
-              <w:jc w:val="right"/>
-              <w:pBdr>
-                <w:bottom w:val="none" w:sz="0" w:space="0" w:color="000000"/>
-                <w:top w:val="none" w:sz="0" w:space="0" w:color="000000"/>
-                <w:left w:val="none" w:sz="0" w:space="0" w:color="000000"/>
-                <w:right w:val="none" w:sz="0" w:space="0" w:color="000000"/>
-              </w:pBdr>
-              <w:spacing w:after="100" w:before="100" w:line="240"/>
-              <w:ind w:left="100" w:right="100" w:firstLine="0" w:firstLineChars="0"/>
-              <w:rPr>
-                <w:rFonts w:ascii="Helvetica" w:hAnsi="Helvetica" w:eastAsia="Helvetica" w:cs="Helvetica"/>
-                <w:i w:val="false"/>
-                <w:b w:val="false"/>
-                <w:u w:val="none"/>
-                <w:sz w:val="22"/>
-                <w:szCs w:val="22"/>
-                <w:color w:val="000000"/>
-              </w:rPr>
-            </w:pPr>
-            <w:r>
-              <w:rPr>
-                <w:rFonts w:ascii="Helvetica" w:hAnsi="Helvetica" w:eastAsia="Helvetica" w:cs="Helvetica"/>
-                <w:i w:val="false"/>
-                <w:b w:val="false"/>
-                <w:u w:val="none"/>
-                <w:sz w:val="22"/>
-                <w:szCs w:val="22"/>
-                <w:color w:val="000000"/>
-              </w:rPr>
-              <w:t xml:space="preserve">-1.44</w:t>
+              <w:t xml:space="preserve">-0.27</w:t>
             </w:r>
           </w:p>
         </w:tc>
@@ -9519,113 +6591,7 @@
                 <w:szCs w:val="22"/>
                 <w:color w:val="000000"/>
               </w:rPr>
-              <w:t xml:space="preserve">-4.47</w:t>
-            </w:r>
-          </w:p>
-        </w:tc>
-        <w:tc>
-          <w:tcPr>
-            <w:tcBorders>
-              <w:bottom w:val="none" w:sz="0" w:space="0" w:color="000000"/>
-              <w:top w:val="none" w:sz="0" w:space="0" w:color="000000"/>
-              <w:left w:val="none" w:sz="0" w:space="0" w:color="000000"/>
-              <w:right w:val="none" w:sz="0" w:space="0" w:color="000000"/>
-            </w:tcBorders>
-            <w:shd w:val="clear" w:color="auto" w:fill="FFFFFF"/>
-            <w:tcMar>
-              <w:top w:w="0" w:type="dxa"/>
-              <w:bottom w:w="0" w:type="dxa"/>
-              <w:left w:w="0" w:type="dxa"/>
-              <w:right w:w="0" w:type="dxa"/>
-            </w:tcMar>
-            <w:vAlign w:val="center"/>
-          </w:tcPr>
-          <w:p>
-            <w:pPr>
-              <w:pStyle w:val="Normal"/>
-              <w:jc w:val="right"/>
-              <w:pBdr>
-                <w:bottom w:val="none" w:sz="0" w:space="0" w:color="000000"/>
-                <w:top w:val="none" w:sz="0" w:space="0" w:color="000000"/>
-                <w:left w:val="none" w:sz="0" w:space="0" w:color="000000"/>
-                <w:right w:val="none" w:sz="0" w:space="0" w:color="000000"/>
-              </w:pBdr>
-              <w:spacing w:after="100" w:before="100" w:line="240"/>
-              <w:ind w:left="100" w:right="100" w:firstLine="0" w:firstLineChars="0"/>
-              <w:rPr>
-                <w:rFonts w:ascii="Helvetica" w:hAnsi="Helvetica" w:eastAsia="Helvetica" w:cs="Helvetica"/>
-                <w:i w:val="false"/>
-                <w:b w:val="false"/>
-                <w:u w:val="none"/>
-                <w:sz w:val="22"/>
-                <w:szCs w:val="22"/>
-                <w:color w:val="000000"/>
-              </w:rPr>
-            </w:pPr>
-            <w:r>
-              <w:rPr>
-                <w:rFonts w:ascii="Helvetica" w:hAnsi="Helvetica" w:eastAsia="Helvetica" w:cs="Helvetica"/>
-                <w:i w:val="false"/>
-                <w:b w:val="false"/>
-                <w:u w:val="none"/>
-                <w:sz w:val="22"/>
-                <w:szCs w:val="22"/>
-                <w:color w:val="000000"/>
-              </w:rPr>
-              <w:t xml:space="preserve">-3.89</w:t>
-            </w:r>
-          </w:p>
-        </w:tc>
-        <w:tc>
-          <w:tcPr>
-            <w:tcBorders>
-              <w:bottom w:val="none" w:sz="0" w:space="0" w:color="000000"/>
-              <w:top w:val="none" w:sz="0" w:space="0" w:color="000000"/>
-              <w:left w:val="none" w:sz="0" w:space="0" w:color="000000"/>
-              <w:right w:val="none" w:sz="0" w:space="0" w:color="000000"/>
-            </w:tcBorders>
-            <w:shd w:val="clear" w:color="auto" w:fill="FFFFFF"/>
-            <w:tcMar>
-              <w:top w:w="0" w:type="dxa"/>
-              <w:bottom w:w="0" w:type="dxa"/>
-              <w:left w:w="0" w:type="dxa"/>
-              <w:right w:w="0" w:type="dxa"/>
-            </w:tcMar>
-            <w:vAlign w:val="center"/>
-          </w:tcPr>
-          <w:p>
-            <w:pPr>
-              <w:pStyle w:val="Normal"/>
-              <w:jc w:val="right"/>
-              <w:pBdr>
-                <w:bottom w:val="none" w:sz="0" w:space="0" w:color="000000"/>
-                <w:top w:val="none" w:sz="0" w:space="0" w:color="000000"/>
-                <w:left w:val="none" w:sz="0" w:space="0" w:color="000000"/>
-                <w:right w:val="none" w:sz="0" w:space="0" w:color="000000"/>
-              </w:pBdr>
-              <w:spacing w:after="100" w:before="100" w:line="240"/>
-              <w:ind w:left="100" w:right="100" w:firstLine="0" w:firstLineChars="0"/>
-              <w:rPr>
-                <w:rFonts w:ascii="Helvetica" w:hAnsi="Helvetica" w:eastAsia="Helvetica" w:cs="Helvetica"/>
-                <w:i w:val="false"/>
-                <w:b w:val="false"/>
-                <w:u w:val="none"/>
-                <w:sz w:val="22"/>
-                <w:szCs w:val="22"/>
-                <w:color w:val="000000"/>
-              </w:rPr>
-            </w:pPr>
-            <w:r>
-              <w:rPr>
-                <w:rFonts w:ascii="Helvetica" w:hAnsi="Helvetica" w:eastAsia="Helvetica" w:cs="Helvetica"/>
-                <w:i w:val="false"/>
-                <w:b w:val="false"/>
-                <w:u w:val="none"/>
-                <w:sz w:val="22"/>
-                <w:szCs w:val="22"/>
-                <w:color w:val="000000"/>
-              </w:rPr>
-              <w:t xml:space="preserve">-11.23</w:t>
+              <w:t xml:space="preserve">-2.14</w:t>
             </w:r>
           </w:p>
         </w:tc>
@@ -9790,113 +6756,7 @@
                 <w:szCs w:val="22"/>
                 <w:color w:val="000000"/>
               </w:rPr>
-              <w:t xml:space="preserve">0.13</w:t>
-            </w:r>
-          </w:p>
-        </w:tc>
-        <w:tc>
-          <w:tcPr>
-            <w:tcBorders>
-              <w:bottom w:val="none" w:sz="0" w:space="0" w:color="000000"/>
-              <w:top w:val="none" w:sz="0" w:space="0" w:color="000000"/>
-              <w:left w:val="none" w:sz="0" w:space="0" w:color="000000"/>
-              <w:right w:val="none" w:sz="0" w:space="0" w:color="000000"/>
-            </w:tcBorders>
-            <w:shd w:val="clear" w:color="auto" w:fill="FFFFFF"/>
-            <w:tcMar>
-              <w:top w:w="0" w:type="dxa"/>
-              <w:bottom w:w="0" w:type="dxa"/>
-              <w:left w:w="0" w:type="dxa"/>
-              <w:right w:w="0" w:type="dxa"/>
-            </w:tcMar>
-            <w:vAlign w:val="center"/>
-          </w:tcPr>
-          <w:p>
-            <w:pPr>
-              <w:pStyle w:val="Normal"/>
-              <w:jc w:val="right"/>
-              <w:pBdr>
-                <w:bottom w:val="none" w:sz="0" w:space="0" w:color="000000"/>
-                <w:top w:val="none" w:sz="0" w:space="0" w:color="000000"/>
-                <w:left w:val="none" w:sz="0" w:space="0" w:color="000000"/>
-                <w:right w:val="none" w:sz="0" w:space="0" w:color="000000"/>
-              </w:pBdr>
-              <w:spacing w:after="100" w:before="100" w:line="240"/>
-              <w:ind w:left="100" w:right="100" w:firstLine="0" w:firstLineChars="0"/>
-              <w:rPr>
-                <w:rFonts w:ascii="Helvetica" w:hAnsi="Helvetica" w:eastAsia="Helvetica" w:cs="Helvetica"/>
-                <w:i w:val="false"/>
-                <w:b w:val="false"/>
-                <w:u w:val="none"/>
-                <w:sz w:val="22"/>
-                <w:szCs w:val="22"/>
-                <w:color w:val="000000"/>
-              </w:rPr>
-            </w:pPr>
-            <w:r>
-              <w:rPr>
-                <w:rFonts w:ascii="Helvetica" w:hAnsi="Helvetica" w:eastAsia="Helvetica" w:cs="Helvetica"/>
-                <w:i w:val="false"/>
-                <w:b w:val="false"/>
-                <w:u w:val="none"/>
-                <w:sz w:val="22"/>
-                <w:szCs w:val="22"/>
-                <w:color w:val="000000"/>
-              </w:rPr>
-              <w:t xml:space="preserve">-0.15</w:t>
-            </w:r>
-          </w:p>
-        </w:tc>
-        <w:tc>
-          <w:tcPr>
-            <w:tcBorders>
-              <w:bottom w:val="none" w:sz="0" w:space="0" w:color="000000"/>
-              <w:top w:val="none" w:sz="0" w:space="0" w:color="000000"/>
-              <w:left w:val="none" w:sz="0" w:space="0" w:color="000000"/>
-              <w:right w:val="none" w:sz="0" w:space="0" w:color="000000"/>
-            </w:tcBorders>
-            <w:shd w:val="clear" w:color="auto" w:fill="FFFFFF"/>
-            <w:tcMar>
-              <w:top w:w="0" w:type="dxa"/>
-              <w:bottom w:w="0" w:type="dxa"/>
-              <w:left w:w="0" w:type="dxa"/>
-              <w:right w:w="0" w:type="dxa"/>
-            </w:tcMar>
-            <w:vAlign w:val="center"/>
-          </w:tcPr>
-          <w:p>
-            <w:pPr>
-              <w:pStyle w:val="Normal"/>
-              <w:jc w:val="right"/>
-              <w:pBdr>
-                <w:bottom w:val="none" w:sz="0" w:space="0" w:color="000000"/>
-                <w:top w:val="none" w:sz="0" w:space="0" w:color="000000"/>
-                <w:left w:val="none" w:sz="0" w:space="0" w:color="000000"/>
-                <w:right w:val="none" w:sz="0" w:space="0" w:color="000000"/>
-              </w:pBdr>
-              <w:spacing w:after="100" w:before="100" w:line="240"/>
-              <w:ind w:left="100" w:right="100" w:firstLine="0" w:firstLineChars="0"/>
-              <w:rPr>
-                <w:rFonts w:ascii="Helvetica" w:hAnsi="Helvetica" w:eastAsia="Helvetica" w:cs="Helvetica"/>
-                <w:i w:val="false"/>
-                <w:b w:val="false"/>
-                <w:u w:val="none"/>
-                <w:sz w:val="22"/>
-                <w:szCs w:val="22"/>
-                <w:color w:val="000000"/>
-              </w:rPr>
-            </w:pPr>
-            <w:r>
-              <w:rPr>
-                <w:rFonts w:ascii="Helvetica" w:hAnsi="Helvetica" w:eastAsia="Helvetica" w:cs="Helvetica"/>
-                <w:i w:val="false"/>
-                <w:b w:val="false"/>
-                <w:u w:val="none"/>
-                <w:sz w:val="22"/>
-                <w:szCs w:val="22"/>
-                <w:color w:val="000000"/>
-              </w:rPr>
-              <w:t xml:space="preserve">3.09</w:t>
+              <w:t xml:space="preserve">-0.98</w:t>
             </w:r>
           </w:p>
         </w:tc>
@@ -10061,113 +6921,7 @@
                 <w:szCs w:val="22"/>
                 <w:color w:val="000000"/>
               </w:rPr>
-              <w:t xml:space="preserve">0.53</w:t>
-            </w:r>
-          </w:p>
-        </w:tc>
-        <w:tc>
-          <w:tcPr>
-            <w:tcBorders>
-              <w:bottom w:val="none" w:sz="0" w:space="0" w:color="000000"/>
-              <w:top w:val="none" w:sz="0" w:space="0" w:color="000000"/>
-              <w:left w:val="none" w:sz="0" w:space="0" w:color="000000"/>
-              <w:right w:val="none" w:sz="0" w:space="0" w:color="000000"/>
-            </w:tcBorders>
-            <w:shd w:val="clear" w:color="auto" w:fill="FFFFFF"/>
-            <w:tcMar>
-              <w:top w:w="0" w:type="dxa"/>
-              <w:bottom w:w="0" w:type="dxa"/>
-              <w:left w:w="0" w:type="dxa"/>
-              <w:right w:w="0" w:type="dxa"/>
-            </w:tcMar>
-            <w:vAlign w:val="center"/>
-          </w:tcPr>
-          <w:p>
-            <w:pPr>
-              <w:pStyle w:val="Normal"/>
-              <w:jc w:val="right"/>
-              <w:pBdr>
-                <w:bottom w:val="none" w:sz="0" w:space="0" w:color="000000"/>
-                <w:top w:val="none" w:sz="0" w:space="0" w:color="000000"/>
-                <w:left w:val="none" w:sz="0" w:space="0" w:color="000000"/>
-                <w:right w:val="none" w:sz="0" w:space="0" w:color="000000"/>
-              </w:pBdr>
-              <w:spacing w:after="100" w:before="100" w:line="240"/>
-              <w:ind w:left="100" w:right="100" w:firstLine="0" w:firstLineChars="0"/>
-              <w:rPr>
-                <w:rFonts w:ascii="Helvetica" w:hAnsi="Helvetica" w:eastAsia="Helvetica" w:cs="Helvetica"/>
-                <w:i w:val="false"/>
-                <w:b w:val="false"/>
-                <w:u w:val="none"/>
-                <w:sz w:val="22"/>
-                <w:szCs w:val="22"/>
-                <w:color w:val="000000"/>
-              </w:rPr>
-            </w:pPr>
-            <w:r>
-              <w:rPr>
-                <w:rFonts w:ascii="Helvetica" w:hAnsi="Helvetica" w:eastAsia="Helvetica" w:cs="Helvetica"/>
-                <w:i w:val="false"/>
-                <w:b w:val="false"/>
-                <w:u w:val="none"/>
-                <w:sz w:val="22"/>
-                <w:szCs w:val="22"/>
-                <w:color w:val="000000"/>
-              </w:rPr>
-              <w:t xml:space="preserve">-0.59</w:t>
-            </w:r>
-          </w:p>
-        </w:tc>
-        <w:tc>
-          <w:tcPr>
-            <w:tcBorders>
-              <w:bottom w:val="none" w:sz="0" w:space="0" w:color="000000"/>
-              <w:top w:val="none" w:sz="0" w:space="0" w:color="000000"/>
-              <w:left w:val="none" w:sz="0" w:space="0" w:color="000000"/>
-              <w:right w:val="none" w:sz="0" w:space="0" w:color="000000"/>
-            </w:tcBorders>
-            <w:shd w:val="clear" w:color="auto" w:fill="FFFFFF"/>
-            <w:tcMar>
-              <w:top w:w="0" w:type="dxa"/>
-              <w:bottom w:w="0" w:type="dxa"/>
-              <w:left w:w="0" w:type="dxa"/>
-              <w:right w:w="0" w:type="dxa"/>
-            </w:tcMar>
-            <w:vAlign w:val="center"/>
-          </w:tcPr>
-          <w:p>
-            <w:pPr>
-              <w:pStyle w:val="Normal"/>
-              <w:jc w:val="right"/>
-              <w:pBdr>
-                <w:bottom w:val="none" w:sz="0" w:space="0" w:color="000000"/>
-                <w:top w:val="none" w:sz="0" w:space="0" w:color="000000"/>
-                <w:left w:val="none" w:sz="0" w:space="0" w:color="000000"/>
-                <w:right w:val="none" w:sz="0" w:space="0" w:color="000000"/>
-              </w:pBdr>
-              <w:spacing w:after="100" w:before="100" w:line="240"/>
-              <w:ind w:left="100" w:right="100" w:firstLine="0" w:firstLineChars="0"/>
-              <w:rPr>
-                <w:rFonts w:ascii="Helvetica" w:hAnsi="Helvetica" w:eastAsia="Helvetica" w:cs="Helvetica"/>
-                <w:i w:val="false"/>
-                <w:b w:val="false"/>
-                <w:u w:val="none"/>
-                <w:sz w:val="22"/>
-                <w:szCs w:val="22"/>
-                <w:color w:val="000000"/>
-              </w:rPr>
-            </w:pPr>
-            <w:r>
-              <w:rPr>
-                <w:rFonts w:ascii="Helvetica" w:hAnsi="Helvetica" w:eastAsia="Helvetica" w:cs="Helvetica"/>
-                <w:i w:val="false"/>
-                <w:b w:val="false"/>
-                <w:u w:val="none"/>
-                <w:sz w:val="22"/>
-                <w:szCs w:val="22"/>
-                <w:color w:val="000000"/>
-              </w:rPr>
-              <w:t xml:space="preserve">12.10</w:t>
+              <w:t xml:space="preserve">-3.83</w:t>
             </w:r>
           </w:p>
         </w:tc>
@@ -10332,113 +7086,7 @@
                 <w:szCs w:val="22"/>
                 <w:color w:val="000000"/>
               </w:rPr>
-              <w:t xml:space="preserve">0.98</w:t>
-            </w:r>
-          </w:p>
-        </w:tc>
-        <w:tc>
-          <w:tcPr>
-            <w:tcBorders>
-              <w:bottom w:val="none" w:sz="0" w:space="0" w:color="000000"/>
-              <w:top w:val="none" w:sz="0" w:space="0" w:color="000000"/>
-              <w:left w:val="none" w:sz="0" w:space="0" w:color="000000"/>
-              <w:right w:val="none" w:sz="0" w:space="0" w:color="000000"/>
-            </w:tcBorders>
-            <w:shd w:val="clear" w:color="auto" w:fill="FFFFFF"/>
-            <w:tcMar>
-              <w:top w:w="0" w:type="dxa"/>
-              <w:bottom w:w="0" w:type="dxa"/>
-              <w:left w:w="0" w:type="dxa"/>
-              <w:right w:w="0" w:type="dxa"/>
-            </w:tcMar>
-            <w:vAlign w:val="center"/>
-          </w:tcPr>
-          <w:p>
-            <w:pPr>
-              <w:pStyle w:val="Normal"/>
-              <w:jc w:val="right"/>
-              <w:pBdr>
-                <w:bottom w:val="none" w:sz="0" w:space="0" w:color="000000"/>
-                <w:top w:val="none" w:sz="0" w:space="0" w:color="000000"/>
-                <w:left w:val="none" w:sz="0" w:space="0" w:color="000000"/>
-                <w:right w:val="none" w:sz="0" w:space="0" w:color="000000"/>
-              </w:pBdr>
-              <w:spacing w:after="100" w:before="100" w:line="240"/>
-              <w:ind w:left="100" w:right="100" w:firstLine="0" w:firstLineChars="0"/>
-              <w:rPr>
-                <w:rFonts w:ascii="Helvetica" w:hAnsi="Helvetica" w:eastAsia="Helvetica" w:cs="Helvetica"/>
-                <w:i w:val="false"/>
-                <w:b w:val="false"/>
-                <w:u w:val="none"/>
-                <w:sz w:val="22"/>
-                <w:szCs w:val="22"/>
-                <w:color w:val="000000"/>
-              </w:rPr>
-            </w:pPr>
-            <w:r>
-              <w:rPr>
-                <w:rFonts w:ascii="Helvetica" w:hAnsi="Helvetica" w:eastAsia="Helvetica" w:cs="Helvetica"/>
-                <w:i w:val="false"/>
-                <w:b w:val="false"/>
-                <w:u w:val="none"/>
-                <w:sz w:val="22"/>
-                <w:szCs w:val="22"/>
-                <w:color w:val="000000"/>
-              </w:rPr>
-              <w:t xml:space="preserve">0.98</w:t>
-            </w:r>
-          </w:p>
-        </w:tc>
-        <w:tc>
-          <w:tcPr>
-            <w:tcBorders>
-              <w:bottom w:val="none" w:sz="0" w:space="0" w:color="000000"/>
-              <w:top w:val="none" w:sz="0" w:space="0" w:color="000000"/>
-              <w:left w:val="none" w:sz="0" w:space="0" w:color="000000"/>
-              <w:right w:val="none" w:sz="0" w:space="0" w:color="000000"/>
-            </w:tcBorders>
-            <w:shd w:val="clear" w:color="auto" w:fill="FFFFFF"/>
-            <w:tcMar>
-              <w:top w:w="0" w:type="dxa"/>
-              <w:bottom w:w="0" w:type="dxa"/>
-              <w:left w:w="0" w:type="dxa"/>
-              <w:right w:w="0" w:type="dxa"/>
-            </w:tcMar>
-            <w:vAlign w:val="center"/>
-          </w:tcPr>
-          <w:p>
-            <w:pPr>
-              <w:pStyle w:val="Normal"/>
-              <w:jc w:val="right"/>
-              <w:pBdr>
-                <w:bottom w:val="none" w:sz="0" w:space="0" w:color="000000"/>
-                <w:top w:val="none" w:sz="0" w:space="0" w:color="000000"/>
-                <w:left w:val="none" w:sz="0" w:space="0" w:color="000000"/>
-                <w:right w:val="none" w:sz="0" w:space="0" w:color="000000"/>
-              </w:pBdr>
-              <w:spacing w:after="100" w:before="100" w:line="240"/>
-              <w:ind w:left="100" w:right="100" w:firstLine="0" w:firstLineChars="0"/>
-              <w:rPr>
-                <w:rFonts w:ascii="Helvetica" w:hAnsi="Helvetica" w:eastAsia="Helvetica" w:cs="Helvetica"/>
-                <w:i w:val="false"/>
-                <w:b w:val="false"/>
-                <w:u w:val="none"/>
-                <w:sz w:val="22"/>
-                <w:szCs w:val="22"/>
-                <w:color w:val="000000"/>
-              </w:rPr>
-            </w:pPr>
-            <w:r>
-              <w:rPr>
-                <w:rFonts w:ascii="Helvetica" w:hAnsi="Helvetica" w:eastAsia="Helvetica" w:cs="Helvetica"/>
-                <w:i w:val="false"/>
-                <w:b w:val="false"/>
-                <w:u w:val="none"/>
-                <w:sz w:val="22"/>
-                <w:szCs w:val="22"/>
-                <w:color w:val="000000"/>
-              </w:rPr>
-              <w:t xml:space="preserve">0.90</w:t>
+              <w:t xml:space="preserve">0.96</w:t>
             </w:r>
           </w:p>
         </w:tc>
@@ -10551,112 +7199,6 @@
                 <w:color w:val="000000"/>
               </w:rPr>
               <w:t xml:space="preserve">normtest.p</w:t>
-            </w:r>
-          </w:p>
-        </w:tc>
-        <w:tc>
-          <w:tcPr>
-            <w:tcBorders>
-              <w:bottom w:val="single" w:sz="12" w:space="0" w:color="666666"/>
-              <w:top w:val="none" w:sz="0" w:space="0" w:color="000000"/>
-              <w:left w:val="none" w:sz="0" w:space="0" w:color="000000"/>
-              <w:right w:val="none" w:sz="0" w:space="0" w:color="000000"/>
-            </w:tcBorders>
-            <w:shd w:val="clear" w:color="auto" w:fill="FFFFFF"/>
-            <w:tcMar>
-              <w:top w:w="0" w:type="dxa"/>
-              <w:bottom w:w="0" w:type="dxa"/>
-              <w:left w:w="0" w:type="dxa"/>
-              <w:right w:w="0" w:type="dxa"/>
-            </w:tcMar>
-            <w:vAlign w:val="center"/>
-          </w:tcPr>
-          <w:p>
-            <w:pPr>
-              <w:pStyle w:val="Normal"/>
-              <w:jc w:val="right"/>
-              <w:pBdr>
-                <w:bottom w:val="none" w:sz="0" w:space="0" w:color="000000"/>
-                <w:top w:val="none" w:sz="0" w:space="0" w:color="000000"/>
-                <w:left w:val="none" w:sz="0" w:space="0" w:color="000000"/>
-                <w:right w:val="none" w:sz="0" w:space="0" w:color="000000"/>
-              </w:pBdr>
-              <w:spacing w:after="100" w:before="100" w:line="240"/>
-              <w:ind w:left="100" w:right="100" w:firstLine="0" w:firstLineChars="0"/>
-              <w:rPr>
-                <w:rFonts w:ascii="Helvetica" w:hAnsi="Helvetica" w:eastAsia="Helvetica" w:cs="Helvetica"/>
-                <w:i w:val="false"/>
-                <w:b w:val="false"/>
-                <w:u w:val="none"/>
-                <w:sz w:val="22"/>
-                <w:szCs w:val="22"/>
-                <w:color w:val="000000"/>
-              </w:rPr>
-            </w:pPr>
-            <w:r>
-              <w:rPr>
-                <w:rFonts w:ascii="Helvetica" w:hAnsi="Helvetica" w:eastAsia="Helvetica" w:cs="Helvetica"/>
-                <w:i w:val="false"/>
-                <w:b w:val="false"/>
-                <w:u w:val="none"/>
-                <w:sz w:val="22"/>
-                <w:szCs w:val="22"/>
-                <w:color w:val="000000"/>
-              </w:rPr>
-              <w:t xml:space="preserve">0.00</w:t>
-            </w:r>
-          </w:p>
-        </w:tc>
-        <w:tc>
-          <w:tcPr>
-            <w:tcBorders>
-              <w:bottom w:val="single" w:sz="12" w:space="0" w:color="666666"/>
-              <w:top w:val="none" w:sz="0" w:space="0" w:color="000000"/>
-              <w:left w:val="none" w:sz="0" w:space="0" w:color="000000"/>
-              <w:right w:val="none" w:sz="0" w:space="0" w:color="000000"/>
-            </w:tcBorders>
-            <w:shd w:val="clear" w:color="auto" w:fill="FFFFFF"/>
-            <w:tcMar>
-              <w:top w:w="0" w:type="dxa"/>
-              <w:bottom w:w="0" w:type="dxa"/>
-              <w:left w:w="0" w:type="dxa"/>
-              <w:right w:w="0" w:type="dxa"/>
-            </w:tcMar>
-            <w:vAlign w:val="center"/>
-          </w:tcPr>
-          <w:p>
-            <w:pPr>
-              <w:pStyle w:val="Normal"/>
-              <w:jc w:val="right"/>
-              <w:pBdr>
-                <w:bottom w:val="none" w:sz="0" w:space="0" w:color="000000"/>
-                <w:top w:val="none" w:sz="0" w:space="0" w:color="000000"/>
-                <w:left w:val="none" w:sz="0" w:space="0" w:color="000000"/>
-                <w:right w:val="none" w:sz="0" w:space="0" w:color="000000"/>
-              </w:pBdr>
-              <w:spacing w:after="100" w:before="100" w:line="240"/>
-              <w:ind w:left="100" w:right="100" w:firstLine="0" w:firstLineChars="0"/>
-              <w:rPr>
-                <w:rFonts w:ascii="Helvetica" w:hAnsi="Helvetica" w:eastAsia="Helvetica" w:cs="Helvetica"/>
-                <w:i w:val="false"/>
-                <w:b w:val="false"/>
-                <w:u w:val="none"/>
-                <w:sz w:val="22"/>
-                <w:szCs w:val="22"/>
-                <w:color w:val="000000"/>
-              </w:rPr>
-            </w:pPr>
-            <w:r>
-              <w:rPr>
-                <w:rFonts w:ascii="Helvetica" w:hAnsi="Helvetica" w:eastAsia="Helvetica" w:cs="Helvetica"/>
-                <w:i w:val="false"/>
-                <w:b w:val="false"/>
-                <w:u w:val="none"/>
-                <w:sz w:val="22"/>
-                <w:szCs w:val="22"/>
-                <w:color w:val="000000"/>
-              </w:rPr>
-              <w:t xml:space="preserve">0.00</w:t>
             </w:r>
           </w:p>
         </w:tc>

</xml_diff>